<commit_message>
Question 4 Done, images added
</commit_message>
<xml_diff>
--- a/writeup.docx
+++ b/writeup.docx
@@ -781,19 +781,7 @@
         <w:rPr>
           <w:lang w:val="en-US"/>
         </w:rPr>
-        <w:t>Binary Classifier – 97.</w:t>
-      </w:r>
-      <w:r>
-        <w:rPr>
-          <w:lang w:val="en-US"/>
-        </w:rPr>
-        <w:t>67</w:t>
-      </w:r>
-      <w:r>
-        <w:rPr>
-          <w:lang w:val="en-US"/>
-        </w:rPr>
-        <w:t>%</w:t>
+        <w:t>Binary Classifier – 97.67%</w:t>
       </w:r>
     </w:p>
     <w:p>
@@ -814,13 +802,111 @@
         <w:rPr>
           <w:lang w:val="en-US"/>
         </w:rPr>
-        <w:t xml:space="preserve">Multiclass Classifier – </w:t>
-      </w:r>
-      <w:r>
-        <w:rPr>
-          <w:lang w:val="en-US"/>
-        </w:rPr>
-        <w:t>98.20</w:t>
+        <w:t>Multiclass Classifier – 98.20%</w:t>
+      </w:r>
+    </w:p>
+    <w:p>
+      <w:pPr>
+        <w:autoSpaceDE w:val="0"/>
+        <w:autoSpaceDN w:val="0"/>
+        <w:adjustRightInd w:val="0"/>
+        <w:rPr>
+          <w:lang w:val="en-US"/>
+        </w:rPr>
+      </w:pPr>
+    </w:p>
+    <w:p>
+      <w:pPr>
+        <w:rPr>
+          <w:sz w:val="32"/>
+          <w:szCs w:val="32"/>
+          <w:u w:val="single"/>
+          <w:lang w:val="en-US"/>
+        </w:rPr>
+      </w:pPr>
+      <w:r>
+        <w:rPr>
+          <w:sz w:val="32"/>
+          <w:szCs w:val="32"/>
+          <w:u w:val="single"/>
+          <w:lang w:val="en-US"/>
+        </w:rPr>
+        <w:t>Question #</w:t>
+      </w:r>
+      <w:r>
+        <w:rPr>
+          <w:sz w:val="32"/>
+          <w:szCs w:val="32"/>
+          <w:u w:val="single"/>
+          <w:lang w:val="en-US"/>
+        </w:rPr>
+        <w:t>4</w:t>
+      </w:r>
+      <w:r>
+        <w:rPr>
+          <w:sz w:val="32"/>
+          <w:szCs w:val="32"/>
+          <w:u w:val="single"/>
+          <w:lang w:val="en-US"/>
+        </w:rPr>
+        <w:t xml:space="preserve"> - </w:t>
+      </w:r>
+      <w:r>
+        <w:rPr>
+          <w:sz w:val="32"/>
+          <w:szCs w:val="32"/>
+          <w:u w:val="single"/>
+          <w:lang w:val="en-US"/>
+        </w:rPr>
+        <w:t>White-box attacks</w:t>
+      </w:r>
+    </w:p>
+    <w:p>
+      <w:pPr>
+        <w:pStyle w:val="ListParagraph"/>
+        <w:numPr>
+          <w:ilvl w:val="0"/>
+          <w:numId w:val="6"/>
+        </w:numPr>
+        <w:autoSpaceDE w:val="0"/>
+        <w:autoSpaceDN w:val="0"/>
+        <w:adjustRightInd w:val="0"/>
+        <w:rPr>
+          <w:lang w:val="en-US"/>
+        </w:rPr>
+      </w:pPr>
+      <w:r>
+        <w:rPr>
+          <w:lang w:val="en-US"/>
+        </w:rPr>
+        <w:t>FGSM</w:t>
+      </w:r>
+    </w:p>
+    <w:p>
+      <w:pPr>
+        <w:pStyle w:val="ListParagraph"/>
+        <w:numPr>
+          <w:ilvl w:val="1"/>
+          <w:numId w:val="6"/>
+        </w:numPr>
+        <w:autoSpaceDE w:val="0"/>
+        <w:autoSpaceDN w:val="0"/>
+        <w:adjustRightInd w:val="0"/>
+        <w:rPr>
+          <w:lang w:val="en-US"/>
+        </w:rPr>
+      </w:pPr>
+      <w:r>
+        <w:rPr>
+          <w:lang w:val="en-US"/>
+        </w:rPr>
+        <w:t xml:space="preserve">Untargeted FGSM success rate – </w:t>
+      </w:r>
+      <w:r>
+        <w:rPr>
+          <w:lang w:val="en-US"/>
+        </w:rPr>
+        <w:t>79.25</w:t>
       </w:r>
       <w:r>
         <w:rPr>
@@ -832,13 +918,3922 @@
     <w:p>
       <w:pPr>
         <w:pStyle w:val="ListParagraph"/>
-        <w:autoSpaceDE w:val="0"/>
-        <w:autoSpaceDN w:val="0"/>
-        <w:adjustRightInd w:val="0"/>
-        <w:rPr>
-          <w:lang w:val="en-US"/>
-        </w:rPr>
-      </w:pPr>
+        <w:numPr>
+          <w:ilvl w:val="1"/>
+          <w:numId w:val="6"/>
+        </w:numPr>
+        <w:autoSpaceDE w:val="0"/>
+        <w:autoSpaceDN w:val="0"/>
+        <w:adjustRightInd w:val="0"/>
+        <w:rPr>
+          <w:lang w:val="en-US"/>
+        </w:rPr>
+      </w:pPr>
+      <w:r>
+        <w:rPr>
+          <w:lang w:val="en-US"/>
+        </w:rPr>
+        <w:t xml:space="preserve">Targeted FGSM success rate – </w:t>
+      </w:r>
+      <w:r>
+        <w:rPr>
+          <w:lang w:val="en-US"/>
+        </w:rPr>
+        <w:t>47.75</w:t>
+      </w:r>
+      <w:r>
+        <w:rPr>
+          <w:lang w:val="en-US"/>
+        </w:rPr>
+        <w:t>%</w:t>
+      </w:r>
+    </w:p>
+    <w:p>
+      <w:pPr>
+        <w:pStyle w:val="ListParagraph"/>
+        <w:numPr>
+          <w:ilvl w:val="1"/>
+          <w:numId w:val="6"/>
+        </w:numPr>
+        <w:autoSpaceDE w:val="0"/>
+        <w:autoSpaceDN w:val="0"/>
+        <w:adjustRightInd w:val="0"/>
+        <w:rPr>
+          <w:lang w:val="en-US"/>
+        </w:rPr>
+      </w:pPr>
+      <w:r>
+        <w:rPr>
+          <w:lang w:val="en-US"/>
+        </w:rPr>
+        <w:t>Visualization:</w:t>
+      </w:r>
+    </w:p>
+    <w:tbl>
+      <w:tblPr>
+        <w:tblStyle w:val="TableGrid"/>
+        <w:tblW w:w="0" w:type="auto"/>
+        <w:tblLook w:val="04A0" w:firstRow="1" w:lastRow="0" w:firstColumn="1" w:lastColumn="0" w:noHBand="0" w:noVBand="1"/>
+      </w:tblPr>
+      <w:tblGrid>
+        <w:gridCol w:w="1334"/>
+        <w:gridCol w:w="1242"/>
+        <w:gridCol w:w="1238"/>
+        <w:gridCol w:w="1236"/>
+        <w:gridCol w:w="1236"/>
+      </w:tblGrid>
+      <w:tr>
+        <w:trPr>
+          <w:trHeight w:val="1172"/>
+        </w:trPr>
+        <w:tc>
+          <w:tcPr>
+            <w:tcW w:w="1231" w:type="dxa"/>
+          </w:tcPr>
+          <w:p>
+            <w:pPr>
+              <w:autoSpaceDE w:val="0"/>
+              <w:autoSpaceDN w:val="0"/>
+              <w:adjustRightInd w:val="0"/>
+              <w:jc w:val="center"/>
+              <w:rPr>
+                <w:lang w:val="en-US"/>
+              </w:rPr>
+            </w:pPr>
+            <w:r>
+              <w:rPr>
+                <w:lang w:val="en-US"/>
+              </w:rPr>
+              <w:t>Benign</w:t>
+            </w:r>
+          </w:p>
+        </w:tc>
+        <w:tc>
+          <w:tcPr>
+            <w:tcW w:w="1231" w:type="dxa"/>
+          </w:tcPr>
+          <w:p>
+            <w:pPr>
+              <w:autoSpaceDE w:val="0"/>
+              <w:autoSpaceDN w:val="0"/>
+              <w:adjustRightInd w:val="0"/>
+              <w:jc w:val="center"/>
+              <w:rPr>
+                <w:lang w:val="en-US"/>
+              </w:rPr>
+            </w:pPr>
+            <w:r>
+              <w:rPr>
+                <w:noProof/>
+                <w:lang w:val="en-US"/>
+              </w:rPr>
+              <w:drawing>
+                <wp:inline distT="0" distB="0" distL="0" distR="0" wp14:anchorId="0A01D2F4" wp14:editId="03069E88">
+                  <wp:extent cx="642495" cy="642495"/>
+                  <wp:effectExtent l="0" t="0" r="5715" b="5715"/>
+                  <wp:docPr id="14" name="Picture 14"/>
+                  <wp:cNvGraphicFramePr>
+                    <a:graphicFrameLocks xmlns:a="http://schemas.openxmlformats.org/drawingml/2006/main" noChangeAspect="1"/>
+                  </wp:cNvGraphicFramePr>
+                  <a:graphic xmlns:a="http://schemas.openxmlformats.org/drawingml/2006/main">
+                    <a:graphicData uri="http://schemas.openxmlformats.org/drawingml/2006/picture">
+                      <pic:pic xmlns:pic="http://schemas.openxmlformats.org/drawingml/2006/picture">
+                        <pic:nvPicPr>
+                          <pic:cNvPr id="14" name="Picture 14"/>
+                          <pic:cNvPicPr/>
+                        </pic:nvPicPr>
+                        <pic:blipFill>
+                          <a:blip r:embed="rId5">
+                            <a:extLst>
+                              <a:ext uri="{28A0092B-C50C-407E-A947-70E740481C1C}">
+                                <a14:useLocalDpi xmlns:a14="http://schemas.microsoft.com/office/drawing/2010/main" val="0"/>
+                              </a:ext>
+                            </a:extLst>
+                          </a:blip>
+                          <a:stretch>
+                            <a:fillRect/>
+                          </a:stretch>
+                        </pic:blipFill>
+                        <pic:spPr>
+                          <a:xfrm>
+                            <a:off x="0" y="0"/>
+                            <a:ext cx="655415" cy="655415"/>
+                          </a:xfrm>
+                          <a:prstGeom prst="rect">
+                            <a:avLst/>
+                          </a:prstGeom>
+                        </pic:spPr>
+                      </pic:pic>
+                    </a:graphicData>
+                  </a:graphic>
+                </wp:inline>
+              </w:drawing>
+            </w:r>
+          </w:p>
+        </w:tc>
+        <w:tc>
+          <w:tcPr>
+            <w:tcW w:w="1231" w:type="dxa"/>
+          </w:tcPr>
+          <w:p>
+            <w:pPr>
+              <w:autoSpaceDE w:val="0"/>
+              <w:autoSpaceDN w:val="0"/>
+              <w:adjustRightInd w:val="0"/>
+              <w:jc w:val="center"/>
+              <w:rPr>
+                <w:lang w:val="en-US"/>
+              </w:rPr>
+            </w:pPr>
+            <w:r>
+              <w:rPr>
+                <w:noProof/>
+                <w:lang w:val="en-US"/>
+              </w:rPr>
+              <w:drawing>
+                <wp:inline distT="0" distB="0" distL="0" distR="0" wp14:anchorId="235E0614" wp14:editId="691BE011">
+                  <wp:extent cx="642495" cy="642495"/>
+                  <wp:effectExtent l="0" t="0" r="5715" b="5715"/>
+                  <wp:docPr id="15" name="Picture 15"/>
+                  <wp:cNvGraphicFramePr>
+                    <a:graphicFrameLocks xmlns:a="http://schemas.openxmlformats.org/drawingml/2006/main" noChangeAspect="1"/>
+                  </wp:cNvGraphicFramePr>
+                  <a:graphic xmlns:a="http://schemas.openxmlformats.org/drawingml/2006/main">
+                    <a:graphicData uri="http://schemas.openxmlformats.org/drawingml/2006/picture">
+                      <pic:pic xmlns:pic="http://schemas.openxmlformats.org/drawingml/2006/picture">
+                        <pic:nvPicPr>
+                          <pic:cNvPr id="15" name="Picture 15"/>
+                          <pic:cNvPicPr/>
+                        </pic:nvPicPr>
+                        <pic:blipFill>
+                          <a:blip r:embed="rId6">
+                            <a:extLst>
+                              <a:ext uri="{28A0092B-C50C-407E-A947-70E740481C1C}">
+                                <a14:useLocalDpi xmlns:a14="http://schemas.microsoft.com/office/drawing/2010/main" val="0"/>
+                              </a:ext>
+                            </a:extLst>
+                          </a:blip>
+                          <a:stretch>
+                            <a:fillRect/>
+                          </a:stretch>
+                        </pic:blipFill>
+                        <pic:spPr>
+                          <a:xfrm>
+                            <a:off x="0" y="0"/>
+                            <a:ext cx="669982" cy="669982"/>
+                          </a:xfrm>
+                          <a:prstGeom prst="rect">
+                            <a:avLst/>
+                          </a:prstGeom>
+                        </pic:spPr>
+                      </pic:pic>
+                    </a:graphicData>
+                  </a:graphic>
+                </wp:inline>
+              </w:drawing>
+            </w:r>
+          </w:p>
+        </w:tc>
+        <w:tc>
+          <w:tcPr>
+            <w:tcW w:w="1231" w:type="dxa"/>
+          </w:tcPr>
+          <w:p>
+            <w:pPr>
+              <w:autoSpaceDE w:val="0"/>
+              <w:autoSpaceDN w:val="0"/>
+              <w:adjustRightInd w:val="0"/>
+              <w:jc w:val="center"/>
+              <w:rPr>
+                <w:lang w:val="en-US"/>
+              </w:rPr>
+            </w:pPr>
+            <w:r>
+              <w:rPr>
+                <w:noProof/>
+                <w:lang w:val="en-US"/>
+              </w:rPr>
+              <w:drawing>
+                <wp:inline distT="0" distB="0" distL="0" distR="0" wp14:anchorId="535AE8C5" wp14:editId="61A0B411">
+                  <wp:extent cx="642495" cy="642495"/>
+                  <wp:effectExtent l="0" t="0" r="5715" b="5715"/>
+                  <wp:docPr id="16" name="Picture 16"/>
+                  <wp:cNvGraphicFramePr>
+                    <a:graphicFrameLocks xmlns:a="http://schemas.openxmlformats.org/drawingml/2006/main" noChangeAspect="1"/>
+                  </wp:cNvGraphicFramePr>
+                  <a:graphic xmlns:a="http://schemas.openxmlformats.org/drawingml/2006/main">
+                    <a:graphicData uri="http://schemas.openxmlformats.org/drawingml/2006/picture">
+                      <pic:pic xmlns:pic="http://schemas.openxmlformats.org/drawingml/2006/picture">
+                        <pic:nvPicPr>
+                          <pic:cNvPr id="16" name="Picture 16"/>
+                          <pic:cNvPicPr/>
+                        </pic:nvPicPr>
+                        <pic:blipFill>
+                          <a:blip r:embed="rId7">
+                            <a:extLst>
+                              <a:ext uri="{28A0092B-C50C-407E-A947-70E740481C1C}">
+                                <a14:useLocalDpi xmlns:a14="http://schemas.microsoft.com/office/drawing/2010/main" val="0"/>
+                              </a:ext>
+                            </a:extLst>
+                          </a:blip>
+                          <a:stretch>
+                            <a:fillRect/>
+                          </a:stretch>
+                        </pic:blipFill>
+                        <pic:spPr>
+                          <a:xfrm>
+                            <a:off x="0" y="0"/>
+                            <a:ext cx="663510" cy="663510"/>
+                          </a:xfrm>
+                          <a:prstGeom prst="rect">
+                            <a:avLst/>
+                          </a:prstGeom>
+                        </pic:spPr>
+                      </pic:pic>
+                    </a:graphicData>
+                  </a:graphic>
+                </wp:inline>
+              </w:drawing>
+            </w:r>
+          </w:p>
+        </w:tc>
+        <w:tc>
+          <w:tcPr>
+            <w:tcW w:w="1231" w:type="dxa"/>
+          </w:tcPr>
+          <w:p>
+            <w:pPr>
+              <w:autoSpaceDE w:val="0"/>
+              <w:autoSpaceDN w:val="0"/>
+              <w:adjustRightInd w:val="0"/>
+              <w:jc w:val="center"/>
+              <w:rPr>
+                <w:lang w:val="en-US"/>
+              </w:rPr>
+            </w:pPr>
+            <w:r>
+              <w:rPr>
+                <w:noProof/>
+                <w:lang w:val="en-US"/>
+              </w:rPr>
+              <w:drawing>
+                <wp:inline distT="0" distB="0" distL="0" distR="0" wp14:anchorId="5013A913" wp14:editId="1D4A193E">
+                  <wp:extent cx="644577" cy="644577"/>
+                  <wp:effectExtent l="0" t="0" r="3175" b="3175"/>
+                  <wp:docPr id="13" name="Picture 13"/>
+                  <wp:cNvGraphicFramePr>
+                    <a:graphicFrameLocks xmlns:a="http://schemas.openxmlformats.org/drawingml/2006/main" noChangeAspect="1"/>
+                  </wp:cNvGraphicFramePr>
+                  <a:graphic xmlns:a="http://schemas.openxmlformats.org/drawingml/2006/main">
+                    <a:graphicData uri="http://schemas.openxmlformats.org/drawingml/2006/picture">
+                      <pic:pic xmlns:pic="http://schemas.openxmlformats.org/drawingml/2006/picture">
+                        <pic:nvPicPr>
+                          <pic:cNvPr id="13" name="Picture 13"/>
+                          <pic:cNvPicPr/>
+                        </pic:nvPicPr>
+                        <pic:blipFill>
+                          <a:blip r:embed="rId8">
+                            <a:extLst>
+                              <a:ext uri="{28A0092B-C50C-407E-A947-70E740481C1C}">
+                                <a14:useLocalDpi xmlns:a14="http://schemas.microsoft.com/office/drawing/2010/main" val="0"/>
+                              </a:ext>
+                            </a:extLst>
+                          </a:blip>
+                          <a:stretch>
+                            <a:fillRect/>
+                          </a:stretch>
+                        </pic:blipFill>
+                        <pic:spPr>
+                          <a:xfrm>
+                            <a:off x="0" y="0"/>
+                            <a:ext cx="673340" cy="673340"/>
+                          </a:xfrm>
+                          <a:prstGeom prst="rect">
+                            <a:avLst/>
+                          </a:prstGeom>
+                        </pic:spPr>
+                      </pic:pic>
+                    </a:graphicData>
+                  </a:graphic>
+                </wp:inline>
+              </w:drawing>
+            </w:r>
+          </w:p>
+        </w:tc>
+      </w:tr>
+      <w:tr>
+        <w:trPr>
+          <w:trHeight w:val="1186"/>
+        </w:trPr>
+        <w:tc>
+          <w:tcPr>
+            <w:tcW w:w="1231" w:type="dxa"/>
+          </w:tcPr>
+          <w:p>
+            <w:pPr>
+              <w:autoSpaceDE w:val="0"/>
+              <w:autoSpaceDN w:val="0"/>
+              <w:adjustRightInd w:val="0"/>
+              <w:jc w:val="center"/>
+              <w:rPr>
+                <w:lang w:val="en-US"/>
+              </w:rPr>
+            </w:pPr>
+            <w:r>
+              <w:rPr>
+                <w:lang w:val="en-US"/>
+              </w:rPr>
+              <w:t>Untargeted</w:t>
+            </w:r>
+          </w:p>
+        </w:tc>
+        <w:tc>
+          <w:tcPr>
+            <w:tcW w:w="1231" w:type="dxa"/>
+          </w:tcPr>
+          <w:p>
+            <w:pPr>
+              <w:autoSpaceDE w:val="0"/>
+              <w:autoSpaceDN w:val="0"/>
+              <w:adjustRightInd w:val="0"/>
+              <w:jc w:val="center"/>
+              <w:rPr>
+                <w:lang w:val="en-US"/>
+              </w:rPr>
+            </w:pPr>
+            <w:r>
+              <w:rPr>
+                <w:noProof/>
+                <w:lang w:val="en-US"/>
+              </w:rPr>
+              <w:drawing>
+                <wp:inline distT="0" distB="0" distL="0" distR="0" wp14:anchorId="358723CF" wp14:editId="7AB3F6B0">
+                  <wp:extent cx="644577" cy="644577"/>
+                  <wp:effectExtent l="0" t="0" r="3175" b="3175"/>
+                  <wp:docPr id="20" name="Picture 20"/>
+                  <wp:cNvGraphicFramePr>
+                    <a:graphicFrameLocks xmlns:a="http://schemas.openxmlformats.org/drawingml/2006/main" noChangeAspect="1"/>
+                  </wp:cNvGraphicFramePr>
+                  <a:graphic xmlns:a="http://schemas.openxmlformats.org/drawingml/2006/main">
+                    <a:graphicData uri="http://schemas.openxmlformats.org/drawingml/2006/picture">
+                      <pic:pic xmlns:pic="http://schemas.openxmlformats.org/drawingml/2006/picture">
+                        <pic:nvPicPr>
+                          <pic:cNvPr id="20" name="Picture 20"/>
+                          <pic:cNvPicPr/>
+                        </pic:nvPicPr>
+                        <pic:blipFill>
+                          <a:blip r:embed="rId9">
+                            <a:extLst>
+                              <a:ext uri="{28A0092B-C50C-407E-A947-70E740481C1C}">
+                                <a14:useLocalDpi xmlns:a14="http://schemas.microsoft.com/office/drawing/2010/main" val="0"/>
+                              </a:ext>
+                            </a:extLst>
+                          </a:blip>
+                          <a:stretch>
+                            <a:fillRect/>
+                          </a:stretch>
+                        </pic:blipFill>
+                        <pic:spPr>
+                          <a:xfrm>
+                            <a:off x="0" y="0"/>
+                            <a:ext cx="672554" cy="672554"/>
+                          </a:xfrm>
+                          <a:prstGeom prst="rect">
+                            <a:avLst/>
+                          </a:prstGeom>
+                        </pic:spPr>
+                      </pic:pic>
+                    </a:graphicData>
+                  </a:graphic>
+                </wp:inline>
+              </w:drawing>
+            </w:r>
+          </w:p>
+        </w:tc>
+        <w:tc>
+          <w:tcPr>
+            <w:tcW w:w="1231" w:type="dxa"/>
+          </w:tcPr>
+          <w:p>
+            <w:pPr>
+              <w:autoSpaceDE w:val="0"/>
+              <w:autoSpaceDN w:val="0"/>
+              <w:adjustRightInd w:val="0"/>
+              <w:jc w:val="center"/>
+              <w:rPr>
+                <w:lang w:val="en-US"/>
+              </w:rPr>
+            </w:pPr>
+            <w:r>
+              <w:rPr>
+                <w:noProof/>
+                <w:lang w:val="en-US"/>
+              </w:rPr>
+              <w:drawing>
+                <wp:inline distT="0" distB="0" distL="0" distR="0" wp14:anchorId="0D8BFDFB" wp14:editId="570128A7">
+                  <wp:extent cx="637030" cy="637030"/>
+                  <wp:effectExtent l="0" t="0" r="0" b="0"/>
+                  <wp:docPr id="19" name="Picture 19"/>
+                  <wp:cNvGraphicFramePr>
+                    <a:graphicFrameLocks xmlns:a="http://schemas.openxmlformats.org/drawingml/2006/main" noChangeAspect="1"/>
+                  </wp:cNvGraphicFramePr>
+                  <a:graphic xmlns:a="http://schemas.openxmlformats.org/drawingml/2006/main">
+                    <a:graphicData uri="http://schemas.openxmlformats.org/drawingml/2006/picture">
+                      <pic:pic xmlns:pic="http://schemas.openxmlformats.org/drawingml/2006/picture">
+                        <pic:nvPicPr>
+                          <pic:cNvPr id="19" name="Picture 19"/>
+                          <pic:cNvPicPr/>
+                        </pic:nvPicPr>
+                        <pic:blipFill>
+                          <a:blip r:embed="rId10">
+                            <a:extLst>
+                              <a:ext uri="{28A0092B-C50C-407E-A947-70E740481C1C}">
+                                <a14:useLocalDpi xmlns:a14="http://schemas.microsoft.com/office/drawing/2010/main" val="0"/>
+                              </a:ext>
+                            </a:extLst>
+                          </a:blip>
+                          <a:stretch>
+                            <a:fillRect/>
+                          </a:stretch>
+                        </pic:blipFill>
+                        <pic:spPr>
+                          <a:xfrm>
+                            <a:off x="0" y="0"/>
+                            <a:ext cx="650135" cy="650135"/>
+                          </a:xfrm>
+                          <a:prstGeom prst="rect">
+                            <a:avLst/>
+                          </a:prstGeom>
+                        </pic:spPr>
+                      </pic:pic>
+                    </a:graphicData>
+                  </a:graphic>
+                </wp:inline>
+              </w:drawing>
+            </w:r>
+          </w:p>
+        </w:tc>
+        <w:tc>
+          <w:tcPr>
+            <w:tcW w:w="1231" w:type="dxa"/>
+          </w:tcPr>
+          <w:p>
+            <w:pPr>
+              <w:autoSpaceDE w:val="0"/>
+              <w:autoSpaceDN w:val="0"/>
+              <w:adjustRightInd w:val="0"/>
+              <w:jc w:val="center"/>
+              <w:rPr>
+                <w:lang w:val="en-US"/>
+              </w:rPr>
+            </w:pPr>
+            <w:r>
+              <w:rPr>
+                <w:noProof/>
+                <w:lang w:val="en-US"/>
+              </w:rPr>
+              <w:drawing>
+                <wp:inline distT="0" distB="0" distL="0" distR="0" wp14:anchorId="502E3755" wp14:editId="41BC2671">
+                  <wp:extent cx="637030" cy="637030"/>
+                  <wp:effectExtent l="0" t="0" r="0" b="0"/>
+                  <wp:docPr id="18" name="Picture 18"/>
+                  <wp:cNvGraphicFramePr>
+                    <a:graphicFrameLocks xmlns:a="http://schemas.openxmlformats.org/drawingml/2006/main" noChangeAspect="1"/>
+                  </wp:cNvGraphicFramePr>
+                  <a:graphic xmlns:a="http://schemas.openxmlformats.org/drawingml/2006/main">
+                    <a:graphicData uri="http://schemas.openxmlformats.org/drawingml/2006/picture">
+                      <pic:pic xmlns:pic="http://schemas.openxmlformats.org/drawingml/2006/picture">
+                        <pic:nvPicPr>
+                          <pic:cNvPr id="18" name="Picture 18"/>
+                          <pic:cNvPicPr/>
+                        </pic:nvPicPr>
+                        <pic:blipFill>
+                          <a:blip r:embed="rId11">
+                            <a:extLst>
+                              <a:ext uri="{28A0092B-C50C-407E-A947-70E740481C1C}">
+                                <a14:useLocalDpi xmlns:a14="http://schemas.microsoft.com/office/drawing/2010/main" val="0"/>
+                              </a:ext>
+                            </a:extLst>
+                          </a:blip>
+                          <a:stretch>
+                            <a:fillRect/>
+                          </a:stretch>
+                        </pic:blipFill>
+                        <pic:spPr>
+                          <a:xfrm>
+                            <a:off x="0" y="0"/>
+                            <a:ext cx="650741" cy="650741"/>
+                          </a:xfrm>
+                          <a:prstGeom prst="rect">
+                            <a:avLst/>
+                          </a:prstGeom>
+                        </pic:spPr>
+                      </pic:pic>
+                    </a:graphicData>
+                  </a:graphic>
+                </wp:inline>
+              </w:drawing>
+            </w:r>
+          </w:p>
+        </w:tc>
+        <w:tc>
+          <w:tcPr>
+            <w:tcW w:w="1231" w:type="dxa"/>
+          </w:tcPr>
+          <w:p>
+            <w:pPr>
+              <w:autoSpaceDE w:val="0"/>
+              <w:autoSpaceDN w:val="0"/>
+              <w:adjustRightInd w:val="0"/>
+              <w:jc w:val="center"/>
+              <w:rPr>
+                <w:lang w:val="en-US"/>
+              </w:rPr>
+            </w:pPr>
+            <w:r>
+              <w:rPr>
+                <w:noProof/>
+                <w:lang w:val="en-US"/>
+              </w:rPr>
+              <w:drawing>
+                <wp:inline distT="0" distB="0" distL="0" distR="0" wp14:anchorId="3EA6F99E" wp14:editId="54B7765C">
+                  <wp:extent cx="644525" cy="644525"/>
+                  <wp:effectExtent l="0" t="0" r="3175" b="3175"/>
+                  <wp:docPr id="17" name="Picture 17"/>
+                  <wp:cNvGraphicFramePr>
+                    <a:graphicFrameLocks xmlns:a="http://schemas.openxmlformats.org/drawingml/2006/main" noChangeAspect="1"/>
+                  </wp:cNvGraphicFramePr>
+                  <a:graphic xmlns:a="http://schemas.openxmlformats.org/drawingml/2006/main">
+                    <a:graphicData uri="http://schemas.openxmlformats.org/drawingml/2006/picture">
+                      <pic:pic xmlns:pic="http://schemas.openxmlformats.org/drawingml/2006/picture">
+                        <pic:nvPicPr>
+                          <pic:cNvPr id="17" name="Picture 17"/>
+                          <pic:cNvPicPr/>
+                        </pic:nvPicPr>
+                        <pic:blipFill>
+                          <a:blip r:embed="rId12">
+                            <a:extLst>
+                              <a:ext uri="{28A0092B-C50C-407E-A947-70E740481C1C}">
+                                <a14:useLocalDpi xmlns:a14="http://schemas.microsoft.com/office/drawing/2010/main" val="0"/>
+                              </a:ext>
+                            </a:extLst>
+                          </a:blip>
+                          <a:stretch>
+                            <a:fillRect/>
+                          </a:stretch>
+                        </pic:blipFill>
+                        <pic:spPr>
+                          <a:xfrm>
+                            <a:off x="0" y="0"/>
+                            <a:ext cx="662298" cy="662298"/>
+                          </a:xfrm>
+                          <a:prstGeom prst="rect">
+                            <a:avLst/>
+                          </a:prstGeom>
+                        </pic:spPr>
+                      </pic:pic>
+                    </a:graphicData>
+                  </a:graphic>
+                </wp:inline>
+              </w:drawing>
+            </w:r>
+          </w:p>
+        </w:tc>
+      </w:tr>
+      <w:tr>
+        <w:trPr>
+          <w:trHeight w:val="102"/>
+        </w:trPr>
+        <w:tc>
+          <w:tcPr>
+            <w:tcW w:w="1231" w:type="dxa"/>
+          </w:tcPr>
+          <w:p>
+            <w:pPr>
+              <w:autoSpaceDE w:val="0"/>
+              <w:autoSpaceDN w:val="0"/>
+              <w:adjustRightInd w:val="0"/>
+              <w:jc w:val="center"/>
+              <w:rPr>
+                <w:lang w:val="en-US"/>
+              </w:rPr>
+            </w:pPr>
+            <w:r>
+              <w:rPr>
+                <w:lang w:val="en-US"/>
+              </w:rPr>
+              <w:t>Targeted</w:t>
+            </w:r>
+          </w:p>
+        </w:tc>
+        <w:tc>
+          <w:tcPr>
+            <w:tcW w:w="1231" w:type="dxa"/>
+          </w:tcPr>
+          <w:p>
+            <w:pPr>
+              <w:autoSpaceDE w:val="0"/>
+              <w:autoSpaceDN w:val="0"/>
+              <w:adjustRightInd w:val="0"/>
+              <w:jc w:val="center"/>
+              <w:rPr>
+                <w:lang w:val="en-US"/>
+              </w:rPr>
+            </w:pPr>
+            <w:r>
+              <w:rPr>
+                <w:noProof/>
+                <w:lang w:val="en-US"/>
+              </w:rPr>
+              <w:drawing>
+                <wp:inline distT="0" distB="0" distL="0" distR="0" wp14:anchorId="32F0BFE2" wp14:editId="3E78131B">
+                  <wp:extent cx="652072" cy="652072"/>
+                  <wp:effectExtent l="0" t="0" r="0" b="0"/>
+                  <wp:docPr id="24" name="Picture 24"/>
+                  <wp:cNvGraphicFramePr>
+                    <a:graphicFrameLocks xmlns:a="http://schemas.openxmlformats.org/drawingml/2006/main" noChangeAspect="1"/>
+                  </wp:cNvGraphicFramePr>
+                  <a:graphic xmlns:a="http://schemas.openxmlformats.org/drawingml/2006/main">
+                    <a:graphicData uri="http://schemas.openxmlformats.org/drawingml/2006/picture">
+                      <pic:pic xmlns:pic="http://schemas.openxmlformats.org/drawingml/2006/picture">
+                        <pic:nvPicPr>
+                          <pic:cNvPr id="24" name="Picture 24"/>
+                          <pic:cNvPicPr/>
+                        </pic:nvPicPr>
+                        <pic:blipFill>
+                          <a:blip r:embed="rId13">
+                            <a:extLst>
+                              <a:ext uri="{28A0092B-C50C-407E-A947-70E740481C1C}">
+                                <a14:useLocalDpi xmlns:a14="http://schemas.microsoft.com/office/drawing/2010/main" val="0"/>
+                              </a:ext>
+                            </a:extLst>
+                          </a:blip>
+                          <a:stretch>
+                            <a:fillRect/>
+                          </a:stretch>
+                        </pic:blipFill>
+                        <pic:spPr>
+                          <a:xfrm>
+                            <a:off x="0" y="0"/>
+                            <a:ext cx="686313" cy="686313"/>
+                          </a:xfrm>
+                          <a:prstGeom prst="rect">
+                            <a:avLst/>
+                          </a:prstGeom>
+                        </pic:spPr>
+                      </pic:pic>
+                    </a:graphicData>
+                  </a:graphic>
+                </wp:inline>
+              </w:drawing>
+            </w:r>
+          </w:p>
+        </w:tc>
+        <w:tc>
+          <w:tcPr>
+            <w:tcW w:w="1231" w:type="dxa"/>
+          </w:tcPr>
+          <w:p>
+            <w:pPr>
+              <w:autoSpaceDE w:val="0"/>
+              <w:autoSpaceDN w:val="0"/>
+              <w:adjustRightInd w:val="0"/>
+              <w:jc w:val="center"/>
+              <w:rPr>
+                <w:lang w:val="en-US"/>
+              </w:rPr>
+            </w:pPr>
+            <w:r>
+              <w:rPr>
+                <w:noProof/>
+                <w:lang w:val="en-US"/>
+              </w:rPr>
+              <w:drawing>
+                <wp:inline distT="0" distB="0" distL="0" distR="0" wp14:anchorId="03AE0E88" wp14:editId="1ACA0E32">
+                  <wp:extent cx="649501" cy="649501"/>
+                  <wp:effectExtent l="0" t="0" r="0" b="0"/>
+                  <wp:docPr id="23" name="Picture 23"/>
+                  <wp:cNvGraphicFramePr>
+                    <a:graphicFrameLocks xmlns:a="http://schemas.openxmlformats.org/drawingml/2006/main" noChangeAspect="1"/>
+                  </wp:cNvGraphicFramePr>
+                  <a:graphic xmlns:a="http://schemas.openxmlformats.org/drawingml/2006/main">
+                    <a:graphicData uri="http://schemas.openxmlformats.org/drawingml/2006/picture">
+                      <pic:pic xmlns:pic="http://schemas.openxmlformats.org/drawingml/2006/picture">
+                        <pic:nvPicPr>
+                          <pic:cNvPr id="23" name="Picture 23"/>
+                          <pic:cNvPicPr/>
+                        </pic:nvPicPr>
+                        <pic:blipFill>
+                          <a:blip r:embed="rId14">
+                            <a:extLst>
+                              <a:ext uri="{28A0092B-C50C-407E-A947-70E740481C1C}">
+                                <a14:useLocalDpi xmlns:a14="http://schemas.microsoft.com/office/drawing/2010/main" val="0"/>
+                              </a:ext>
+                            </a:extLst>
+                          </a:blip>
+                          <a:stretch>
+                            <a:fillRect/>
+                          </a:stretch>
+                        </pic:blipFill>
+                        <pic:spPr>
+                          <a:xfrm>
+                            <a:off x="0" y="0"/>
+                            <a:ext cx="673262" cy="673262"/>
+                          </a:xfrm>
+                          <a:prstGeom prst="rect">
+                            <a:avLst/>
+                          </a:prstGeom>
+                        </pic:spPr>
+                      </pic:pic>
+                    </a:graphicData>
+                  </a:graphic>
+                </wp:inline>
+              </w:drawing>
+            </w:r>
+          </w:p>
+        </w:tc>
+        <w:tc>
+          <w:tcPr>
+            <w:tcW w:w="1231" w:type="dxa"/>
+          </w:tcPr>
+          <w:p>
+            <w:pPr>
+              <w:autoSpaceDE w:val="0"/>
+              <w:autoSpaceDN w:val="0"/>
+              <w:adjustRightInd w:val="0"/>
+              <w:jc w:val="center"/>
+              <w:rPr>
+                <w:lang w:val="en-US"/>
+              </w:rPr>
+            </w:pPr>
+            <w:r>
+              <w:rPr>
+                <w:noProof/>
+                <w:lang w:val="en-US"/>
+              </w:rPr>
+              <w:drawing>
+                <wp:inline distT="0" distB="0" distL="0" distR="0" wp14:anchorId="37DEB9E8" wp14:editId="0B5F0D26">
+                  <wp:extent cx="642495" cy="642495"/>
+                  <wp:effectExtent l="0" t="0" r="5715" b="5715"/>
+                  <wp:docPr id="22" name="Picture 22"/>
+                  <wp:cNvGraphicFramePr>
+                    <a:graphicFrameLocks xmlns:a="http://schemas.openxmlformats.org/drawingml/2006/main" noChangeAspect="1"/>
+                  </wp:cNvGraphicFramePr>
+                  <a:graphic xmlns:a="http://schemas.openxmlformats.org/drawingml/2006/main">
+                    <a:graphicData uri="http://schemas.openxmlformats.org/drawingml/2006/picture">
+                      <pic:pic xmlns:pic="http://schemas.openxmlformats.org/drawingml/2006/picture">
+                        <pic:nvPicPr>
+                          <pic:cNvPr id="22" name="Picture 22"/>
+                          <pic:cNvPicPr/>
+                        </pic:nvPicPr>
+                        <pic:blipFill>
+                          <a:blip r:embed="rId15">
+                            <a:extLst>
+                              <a:ext uri="{28A0092B-C50C-407E-A947-70E740481C1C}">
+                                <a14:useLocalDpi xmlns:a14="http://schemas.microsoft.com/office/drawing/2010/main" val="0"/>
+                              </a:ext>
+                            </a:extLst>
+                          </a:blip>
+                          <a:stretch>
+                            <a:fillRect/>
+                          </a:stretch>
+                        </pic:blipFill>
+                        <pic:spPr>
+                          <a:xfrm>
+                            <a:off x="0" y="0"/>
+                            <a:ext cx="657255" cy="657255"/>
+                          </a:xfrm>
+                          <a:prstGeom prst="rect">
+                            <a:avLst/>
+                          </a:prstGeom>
+                        </pic:spPr>
+                      </pic:pic>
+                    </a:graphicData>
+                  </a:graphic>
+                </wp:inline>
+              </w:drawing>
+            </w:r>
+          </w:p>
+        </w:tc>
+        <w:tc>
+          <w:tcPr>
+            <w:tcW w:w="1231" w:type="dxa"/>
+          </w:tcPr>
+          <w:p>
+            <w:pPr>
+              <w:autoSpaceDE w:val="0"/>
+              <w:autoSpaceDN w:val="0"/>
+              <w:adjustRightInd w:val="0"/>
+              <w:jc w:val="center"/>
+              <w:rPr>
+                <w:lang w:val="en-US"/>
+              </w:rPr>
+            </w:pPr>
+            <w:r>
+              <w:rPr>
+                <w:noProof/>
+                <w:lang w:val="en-US"/>
+              </w:rPr>
+              <w:drawing>
+                <wp:inline distT="0" distB="0" distL="0" distR="0" wp14:anchorId="5C72E5FB" wp14:editId="35A471E9">
+                  <wp:extent cx="641475" cy="641475"/>
+                  <wp:effectExtent l="0" t="0" r="6350" b="6350"/>
+                  <wp:docPr id="21" name="Picture 21"/>
+                  <wp:cNvGraphicFramePr>
+                    <a:graphicFrameLocks xmlns:a="http://schemas.openxmlformats.org/drawingml/2006/main" noChangeAspect="1"/>
+                  </wp:cNvGraphicFramePr>
+                  <a:graphic xmlns:a="http://schemas.openxmlformats.org/drawingml/2006/main">
+                    <a:graphicData uri="http://schemas.openxmlformats.org/drawingml/2006/picture">
+                      <pic:pic xmlns:pic="http://schemas.openxmlformats.org/drawingml/2006/picture">
+                        <pic:nvPicPr>
+                          <pic:cNvPr id="21" name="Picture 21"/>
+                          <pic:cNvPicPr/>
+                        </pic:nvPicPr>
+                        <pic:blipFill>
+                          <a:blip r:embed="rId16">
+                            <a:extLst>
+                              <a:ext uri="{28A0092B-C50C-407E-A947-70E740481C1C}">
+                                <a14:useLocalDpi xmlns:a14="http://schemas.microsoft.com/office/drawing/2010/main" val="0"/>
+                              </a:ext>
+                            </a:extLst>
+                          </a:blip>
+                          <a:stretch>
+                            <a:fillRect/>
+                          </a:stretch>
+                        </pic:blipFill>
+                        <pic:spPr>
+                          <a:xfrm>
+                            <a:off x="0" y="0"/>
+                            <a:ext cx="653774" cy="653774"/>
+                          </a:xfrm>
+                          <a:prstGeom prst="rect">
+                            <a:avLst/>
+                          </a:prstGeom>
+                        </pic:spPr>
+                      </pic:pic>
+                    </a:graphicData>
+                  </a:graphic>
+                </wp:inline>
+              </w:drawing>
+            </w:r>
+          </w:p>
+        </w:tc>
+      </w:tr>
+      <w:tr>
+        <w:trPr>
+          <w:trHeight w:val="101"/>
+        </w:trPr>
+        <w:tc>
+          <w:tcPr>
+            <w:tcW w:w="1231" w:type="dxa"/>
+          </w:tcPr>
+          <w:p>
+            <w:pPr>
+              <w:autoSpaceDE w:val="0"/>
+              <w:autoSpaceDN w:val="0"/>
+              <w:adjustRightInd w:val="0"/>
+              <w:jc w:val="center"/>
+              <w:rPr>
+                <w:lang w:val="en-US"/>
+              </w:rPr>
+            </w:pPr>
+            <w:r>
+              <w:rPr>
+                <w:lang w:val="en-US"/>
+              </w:rPr>
+              <w:t>Target</w:t>
+            </w:r>
+          </w:p>
+        </w:tc>
+        <w:tc>
+          <w:tcPr>
+            <w:tcW w:w="1231" w:type="dxa"/>
+          </w:tcPr>
+          <w:p>
+            <w:pPr>
+              <w:autoSpaceDE w:val="0"/>
+              <w:autoSpaceDN w:val="0"/>
+              <w:adjustRightInd w:val="0"/>
+              <w:jc w:val="center"/>
+              <w:rPr>
+                <w:lang w:val="en-US"/>
+              </w:rPr>
+            </w:pPr>
+            <w:r>
+              <w:rPr>
+                <w:lang w:val="en-US"/>
+              </w:rPr>
+              <w:t>2</w:t>
+            </w:r>
+          </w:p>
+        </w:tc>
+        <w:tc>
+          <w:tcPr>
+            <w:tcW w:w="1231" w:type="dxa"/>
+          </w:tcPr>
+          <w:p>
+            <w:pPr>
+              <w:autoSpaceDE w:val="0"/>
+              <w:autoSpaceDN w:val="0"/>
+              <w:adjustRightInd w:val="0"/>
+              <w:jc w:val="center"/>
+              <w:rPr>
+                <w:lang w:val="en-US"/>
+              </w:rPr>
+            </w:pPr>
+            <w:r>
+              <w:rPr>
+                <w:lang w:val="en-US"/>
+              </w:rPr>
+              <w:t>2</w:t>
+            </w:r>
+          </w:p>
+        </w:tc>
+        <w:tc>
+          <w:tcPr>
+            <w:tcW w:w="1231" w:type="dxa"/>
+          </w:tcPr>
+          <w:p>
+            <w:pPr>
+              <w:autoSpaceDE w:val="0"/>
+              <w:autoSpaceDN w:val="0"/>
+              <w:adjustRightInd w:val="0"/>
+              <w:jc w:val="center"/>
+              <w:rPr>
+                <w:lang w:val="en-US"/>
+              </w:rPr>
+            </w:pPr>
+            <w:r>
+              <w:rPr>
+                <w:lang w:val="en-US"/>
+              </w:rPr>
+              <w:t>1</w:t>
+            </w:r>
+          </w:p>
+        </w:tc>
+        <w:tc>
+          <w:tcPr>
+            <w:tcW w:w="1231" w:type="dxa"/>
+          </w:tcPr>
+          <w:p>
+            <w:pPr>
+              <w:autoSpaceDE w:val="0"/>
+              <w:autoSpaceDN w:val="0"/>
+              <w:adjustRightInd w:val="0"/>
+              <w:jc w:val="center"/>
+              <w:rPr>
+                <w:lang w:val="en-US"/>
+              </w:rPr>
+            </w:pPr>
+            <w:r>
+              <w:rPr>
+                <w:lang w:val="en-US"/>
+              </w:rPr>
+              <w:t>0</w:t>
+            </w:r>
+          </w:p>
+        </w:tc>
+      </w:tr>
+    </w:tbl>
+    <w:p>
+      <w:pPr>
+        <w:autoSpaceDE w:val="0"/>
+        <w:autoSpaceDN w:val="0"/>
+        <w:adjustRightInd w:val="0"/>
+        <w:rPr>
+          <w:lang w:val="en-US"/>
+        </w:rPr>
+      </w:pPr>
+    </w:p>
+    <w:p>
+      <w:pPr>
+        <w:autoSpaceDE w:val="0"/>
+        <w:autoSpaceDN w:val="0"/>
+        <w:adjustRightInd w:val="0"/>
+        <w:rPr>
+          <w:lang w:val="en-US"/>
+        </w:rPr>
+      </w:pPr>
+      <w:r>
+        <w:rPr>
+          <w:lang w:val="en-US"/>
+        </w:rPr>
+        <w:t>Chosen examples were all correctly classified in the original settings, and (mis)classified in their adversarial form.</w:t>
+      </w:r>
+    </w:p>
+    <w:p>
+      <w:pPr>
+        <w:autoSpaceDE w:val="0"/>
+        <w:autoSpaceDN w:val="0"/>
+        <w:adjustRightInd w:val="0"/>
+        <w:rPr>
+          <w:lang w:val="en-US"/>
+        </w:rPr>
+      </w:pPr>
+    </w:p>
+    <w:p>
+      <w:pPr>
+        <w:pStyle w:val="ListParagraph"/>
+        <w:numPr>
+          <w:ilvl w:val="0"/>
+          <w:numId w:val="6"/>
+        </w:numPr>
+        <w:autoSpaceDE w:val="0"/>
+        <w:autoSpaceDN w:val="0"/>
+        <w:adjustRightInd w:val="0"/>
+        <w:rPr>
+          <w:lang w:val="en-US"/>
+        </w:rPr>
+      </w:pPr>
+      <w:r>
+        <w:rPr>
+          <w:lang w:val="en-US"/>
+        </w:rPr>
+        <w:t>PGD</w:t>
+      </w:r>
+    </w:p>
+    <w:p>
+      <w:pPr>
+        <w:pStyle w:val="ListParagraph"/>
+        <w:numPr>
+          <w:ilvl w:val="1"/>
+          <w:numId w:val="6"/>
+        </w:numPr>
+        <w:autoSpaceDE w:val="0"/>
+        <w:autoSpaceDN w:val="0"/>
+        <w:adjustRightInd w:val="0"/>
+        <w:rPr>
+          <w:lang w:val="en-US"/>
+        </w:rPr>
+      </w:pPr>
+      <w:r>
+        <w:rPr>
+          <w:lang w:val="en-US"/>
+        </w:rPr>
+        <w:t>Untargeted PGD</w:t>
+      </w:r>
+      <w:r>
+        <w:rPr>
+          <w:lang w:val="en-US"/>
+        </w:rPr>
+        <w:t xml:space="preserve"> </w:t>
+      </w:r>
+      <w:r>
+        <w:rPr>
+          <w:lang w:val="en-US"/>
+        </w:rPr>
+        <w:t xml:space="preserve">success rate – </w:t>
+      </w:r>
+      <w:r>
+        <w:rPr>
+          <w:lang w:val="en-US"/>
+        </w:rPr>
+        <w:t>82.70</w:t>
+      </w:r>
+      <w:r>
+        <w:rPr>
+          <w:lang w:val="en-US"/>
+        </w:rPr>
+        <w:t>%</w:t>
+      </w:r>
+    </w:p>
+    <w:p>
+      <w:pPr>
+        <w:pStyle w:val="ListParagraph"/>
+        <w:numPr>
+          <w:ilvl w:val="1"/>
+          <w:numId w:val="6"/>
+        </w:numPr>
+        <w:autoSpaceDE w:val="0"/>
+        <w:autoSpaceDN w:val="0"/>
+        <w:adjustRightInd w:val="0"/>
+        <w:rPr>
+          <w:lang w:val="en-US"/>
+        </w:rPr>
+      </w:pPr>
+      <w:r>
+        <w:rPr>
+          <w:lang w:val="en-US"/>
+        </w:rPr>
+        <w:t>Targeted PGD</w:t>
+      </w:r>
+      <w:r>
+        <w:rPr>
+          <w:lang w:val="en-US"/>
+        </w:rPr>
+        <w:t xml:space="preserve"> </w:t>
+      </w:r>
+      <w:r>
+        <w:rPr>
+          <w:lang w:val="en-US"/>
+        </w:rPr>
+        <w:t xml:space="preserve">success rate – </w:t>
+      </w:r>
+      <w:r>
+        <w:rPr>
+          <w:lang w:val="en-US"/>
+        </w:rPr>
+        <w:t>52.69</w:t>
+      </w:r>
+      <w:r>
+        <w:rPr>
+          <w:lang w:val="en-US"/>
+        </w:rPr>
+        <w:t>%</w:t>
+      </w:r>
+    </w:p>
+    <w:p>
+      <w:pPr>
+        <w:pStyle w:val="ListParagraph"/>
+        <w:numPr>
+          <w:ilvl w:val="1"/>
+          <w:numId w:val="6"/>
+        </w:numPr>
+        <w:autoSpaceDE w:val="0"/>
+        <w:autoSpaceDN w:val="0"/>
+        <w:adjustRightInd w:val="0"/>
+        <w:rPr>
+          <w:lang w:val="en-US"/>
+        </w:rPr>
+      </w:pPr>
+      <w:r>
+        <w:rPr>
+          <w:lang w:val="en-US"/>
+        </w:rPr>
+        <w:t>Visualization:</w:t>
+      </w:r>
+    </w:p>
+    <w:tbl>
+      <w:tblPr>
+        <w:tblStyle w:val="TableGrid"/>
+        <w:tblW w:w="0" w:type="auto"/>
+        <w:tblLook w:val="04A0" w:firstRow="1" w:lastRow="0" w:firstColumn="1" w:lastColumn="0" w:noHBand="0" w:noVBand="1"/>
+      </w:tblPr>
+      <w:tblGrid>
+        <w:gridCol w:w="1334"/>
+        <w:gridCol w:w="1231"/>
+        <w:gridCol w:w="1231"/>
+        <w:gridCol w:w="1231"/>
+        <w:gridCol w:w="1231"/>
+      </w:tblGrid>
+      <w:tr>
+        <w:trPr>
+          <w:trHeight w:val="1172"/>
+        </w:trPr>
+        <w:tc>
+          <w:tcPr>
+            <w:tcW w:w="1334" w:type="dxa"/>
+          </w:tcPr>
+          <w:p>
+            <w:pPr>
+              <w:autoSpaceDE w:val="0"/>
+              <w:autoSpaceDN w:val="0"/>
+              <w:adjustRightInd w:val="0"/>
+              <w:jc w:val="center"/>
+              <w:rPr>
+                <w:lang w:val="en-US"/>
+              </w:rPr>
+            </w:pPr>
+            <w:r>
+              <w:rPr>
+                <w:lang w:val="en-US"/>
+              </w:rPr>
+              <w:t>Benign</w:t>
+            </w:r>
+          </w:p>
+        </w:tc>
+        <w:tc>
+          <w:tcPr>
+            <w:tcW w:w="1231" w:type="dxa"/>
+          </w:tcPr>
+          <w:p>
+            <w:pPr>
+              <w:autoSpaceDE w:val="0"/>
+              <w:autoSpaceDN w:val="0"/>
+              <w:adjustRightInd w:val="0"/>
+              <w:jc w:val="center"/>
+              <w:rPr>
+                <w:lang w:val="en-US"/>
+              </w:rPr>
+            </w:pPr>
+            <w:r>
+              <w:rPr>
+                <w:noProof/>
+                <w:lang w:val="en-US"/>
+              </w:rPr>
+              <w:drawing>
+                <wp:inline distT="0" distB="0" distL="0" distR="0" wp14:anchorId="4DB89219" wp14:editId="2D2AF9AE">
+                  <wp:extent cx="634490" cy="634490"/>
+                  <wp:effectExtent l="0" t="0" r="635" b="635"/>
+                  <wp:docPr id="25" name="Picture 25"/>
+                  <wp:cNvGraphicFramePr>
+                    <a:graphicFrameLocks xmlns:a="http://schemas.openxmlformats.org/drawingml/2006/main" noChangeAspect="1"/>
+                  </wp:cNvGraphicFramePr>
+                  <a:graphic xmlns:a="http://schemas.openxmlformats.org/drawingml/2006/main">
+                    <a:graphicData uri="http://schemas.openxmlformats.org/drawingml/2006/picture">
+                      <pic:pic xmlns:pic="http://schemas.openxmlformats.org/drawingml/2006/picture">
+                        <pic:nvPicPr>
+                          <pic:cNvPr id="25" name="Picture 25"/>
+                          <pic:cNvPicPr/>
+                        </pic:nvPicPr>
+                        <pic:blipFill>
+                          <a:blip r:embed="rId17">
+                            <a:extLst>
+                              <a:ext uri="{28A0092B-C50C-407E-A947-70E740481C1C}">
+                                <a14:useLocalDpi xmlns:a14="http://schemas.microsoft.com/office/drawing/2010/main" val="0"/>
+                              </a:ext>
+                            </a:extLst>
+                          </a:blip>
+                          <a:stretch>
+                            <a:fillRect/>
+                          </a:stretch>
+                        </pic:blipFill>
+                        <pic:spPr>
+                          <a:xfrm>
+                            <a:off x="0" y="0"/>
+                            <a:ext cx="648388" cy="648388"/>
+                          </a:xfrm>
+                          <a:prstGeom prst="rect">
+                            <a:avLst/>
+                          </a:prstGeom>
+                        </pic:spPr>
+                      </pic:pic>
+                    </a:graphicData>
+                  </a:graphic>
+                </wp:inline>
+              </w:drawing>
+            </w:r>
+          </w:p>
+        </w:tc>
+        <w:tc>
+          <w:tcPr>
+            <w:tcW w:w="1231" w:type="dxa"/>
+          </w:tcPr>
+          <w:p>
+            <w:pPr>
+              <w:autoSpaceDE w:val="0"/>
+              <w:autoSpaceDN w:val="0"/>
+              <w:adjustRightInd w:val="0"/>
+              <w:jc w:val="center"/>
+              <w:rPr>
+                <w:lang w:val="en-US"/>
+              </w:rPr>
+            </w:pPr>
+            <w:r>
+              <w:rPr>
+                <w:noProof/>
+                <w:lang w:val="en-US"/>
+              </w:rPr>
+              <w:drawing>
+                <wp:inline distT="0" distB="0" distL="0" distR="0" wp14:anchorId="4225DCE3" wp14:editId="1FCC406D">
+                  <wp:extent cx="626870" cy="626870"/>
+                  <wp:effectExtent l="0" t="0" r="0" b="0"/>
+                  <wp:docPr id="26" name="Picture 26"/>
+                  <wp:cNvGraphicFramePr>
+                    <a:graphicFrameLocks xmlns:a="http://schemas.openxmlformats.org/drawingml/2006/main" noChangeAspect="1"/>
+                  </wp:cNvGraphicFramePr>
+                  <a:graphic xmlns:a="http://schemas.openxmlformats.org/drawingml/2006/main">
+                    <a:graphicData uri="http://schemas.openxmlformats.org/drawingml/2006/picture">
+                      <pic:pic xmlns:pic="http://schemas.openxmlformats.org/drawingml/2006/picture">
+                        <pic:nvPicPr>
+                          <pic:cNvPr id="26" name="Picture 26"/>
+                          <pic:cNvPicPr/>
+                        </pic:nvPicPr>
+                        <pic:blipFill>
+                          <a:blip r:embed="rId18">
+                            <a:extLst>
+                              <a:ext uri="{28A0092B-C50C-407E-A947-70E740481C1C}">
+                                <a14:useLocalDpi xmlns:a14="http://schemas.microsoft.com/office/drawing/2010/main" val="0"/>
+                              </a:ext>
+                            </a:extLst>
+                          </a:blip>
+                          <a:stretch>
+                            <a:fillRect/>
+                          </a:stretch>
+                        </pic:blipFill>
+                        <pic:spPr>
+                          <a:xfrm>
+                            <a:off x="0" y="0"/>
+                            <a:ext cx="651981" cy="651981"/>
+                          </a:xfrm>
+                          <a:prstGeom prst="rect">
+                            <a:avLst/>
+                          </a:prstGeom>
+                        </pic:spPr>
+                      </pic:pic>
+                    </a:graphicData>
+                  </a:graphic>
+                </wp:inline>
+              </w:drawing>
+            </w:r>
+          </w:p>
+        </w:tc>
+        <w:tc>
+          <w:tcPr>
+            <w:tcW w:w="1231" w:type="dxa"/>
+          </w:tcPr>
+          <w:p>
+            <w:pPr>
+              <w:autoSpaceDE w:val="0"/>
+              <w:autoSpaceDN w:val="0"/>
+              <w:adjustRightInd w:val="0"/>
+              <w:jc w:val="center"/>
+              <w:rPr>
+                <w:lang w:val="en-US"/>
+              </w:rPr>
+            </w:pPr>
+            <w:r>
+              <w:rPr>
+                <w:noProof/>
+                <w:lang w:val="en-US"/>
+              </w:rPr>
+              <w:drawing>
+                <wp:inline distT="0" distB="0" distL="0" distR="0" wp14:anchorId="02BE2B56" wp14:editId="3CCAD764">
+                  <wp:extent cx="619250" cy="619250"/>
+                  <wp:effectExtent l="0" t="0" r="3175" b="3175"/>
+                  <wp:docPr id="27" name="Picture 27"/>
+                  <wp:cNvGraphicFramePr>
+                    <a:graphicFrameLocks xmlns:a="http://schemas.openxmlformats.org/drawingml/2006/main" noChangeAspect="1"/>
+                  </wp:cNvGraphicFramePr>
+                  <a:graphic xmlns:a="http://schemas.openxmlformats.org/drawingml/2006/main">
+                    <a:graphicData uri="http://schemas.openxmlformats.org/drawingml/2006/picture">
+                      <pic:pic xmlns:pic="http://schemas.openxmlformats.org/drawingml/2006/picture">
+                        <pic:nvPicPr>
+                          <pic:cNvPr id="27" name="Picture 27"/>
+                          <pic:cNvPicPr/>
+                        </pic:nvPicPr>
+                        <pic:blipFill>
+                          <a:blip r:embed="rId7">
+                            <a:extLst>
+                              <a:ext uri="{28A0092B-C50C-407E-A947-70E740481C1C}">
+                                <a14:useLocalDpi xmlns:a14="http://schemas.microsoft.com/office/drawing/2010/main" val="0"/>
+                              </a:ext>
+                            </a:extLst>
+                          </a:blip>
+                          <a:stretch>
+                            <a:fillRect/>
+                          </a:stretch>
+                        </pic:blipFill>
+                        <pic:spPr>
+                          <a:xfrm>
+                            <a:off x="0" y="0"/>
+                            <a:ext cx="636982" cy="636982"/>
+                          </a:xfrm>
+                          <a:prstGeom prst="rect">
+                            <a:avLst/>
+                          </a:prstGeom>
+                        </pic:spPr>
+                      </pic:pic>
+                    </a:graphicData>
+                  </a:graphic>
+                </wp:inline>
+              </w:drawing>
+            </w:r>
+          </w:p>
+        </w:tc>
+        <w:tc>
+          <w:tcPr>
+            <w:tcW w:w="1231" w:type="dxa"/>
+          </w:tcPr>
+          <w:p>
+            <w:pPr>
+              <w:autoSpaceDE w:val="0"/>
+              <w:autoSpaceDN w:val="0"/>
+              <w:adjustRightInd w:val="0"/>
+              <w:jc w:val="center"/>
+              <w:rPr>
+                <w:lang w:val="en-US"/>
+              </w:rPr>
+            </w:pPr>
+            <w:r>
+              <w:rPr>
+                <w:noProof/>
+                <w:lang w:val="en-US"/>
+              </w:rPr>
+              <w:drawing>
+                <wp:inline distT="0" distB="0" distL="0" distR="0" wp14:anchorId="5C0AB0EE" wp14:editId="53347D6F">
+                  <wp:extent cx="611630" cy="611630"/>
+                  <wp:effectExtent l="0" t="0" r="0" b="0"/>
+                  <wp:docPr id="28" name="Picture 28"/>
+                  <wp:cNvGraphicFramePr>
+                    <a:graphicFrameLocks xmlns:a="http://schemas.openxmlformats.org/drawingml/2006/main" noChangeAspect="1"/>
+                  </wp:cNvGraphicFramePr>
+                  <a:graphic xmlns:a="http://schemas.openxmlformats.org/drawingml/2006/main">
+                    <a:graphicData uri="http://schemas.openxmlformats.org/drawingml/2006/picture">
+                      <pic:pic xmlns:pic="http://schemas.openxmlformats.org/drawingml/2006/picture">
+                        <pic:nvPicPr>
+                          <pic:cNvPr id="28" name="Picture 28"/>
+                          <pic:cNvPicPr/>
+                        </pic:nvPicPr>
+                        <pic:blipFill>
+                          <a:blip r:embed="rId8">
+                            <a:extLst>
+                              <a:ext uri="{28A0092B-C50C-407E-A947-70E740481C1C}">
+                                <a14:useLocalDpi xmlns:a14="http://schemas.microsoft.com/office/drawing/2010/main" val="0"/>
+                              </a:ext>
+                            </a:extLst>
+                          </a:blip>
+                          <a:stretch>
+                            <a:fillRect/>
+                          </a:stretch>
+                        </pic:blipFill>
+                        <pic:spPr>
+                          <a:xfrm>
+                            <a:off x="0" y="0"/>
+                            <a:ext cx="624504" cy="624504"/>
+                          </a:xfrm>
+                          <a:prstGeom prst="rect">
+                            <a:avLst/>
+                          </a:prstGeom>
+                        </pic:spPr>
+                      </pic:pic>
+                    </a:graphicData>
+                  </a:graphic>
+                </wp:inline>
+              </w:drawing>
+            </w:r>
+          </w:p>
+        </w:tc>
+      </w:tr>
+      <w:tr>
+        <w:trPr>
+          <w:trHeight w:val="1186"/>
+        </w:trPr>
+        <w:tc>
+          <w:tcPr>
+            <w:tcW w:w="1334" w:type="dxa"/>
+          </w:tcPr>
+          <w:p>
+            <w:pPr>
+              <w:autoSpaceDE w:val="0"/>
+              <w:autoSpaceDN w:val="0"/>
+              <w:adjustRightInd w:val="0"/>
+              <w:jc w:val="center"/>
+              <w:rPr>
+                <w:lang w:val="en-US"/>
+              </w:rPr>
+            </w:pPr>
+            <w:r>
+              <w:rPr>
+                <w:lang w:val="en-US"/>
+              </w:rPr>
+              <w:t>Untargeted</w:t>
+            </w:r>
+          </w:p>
+        </w:tc>
+        <w:tc>
+          <w:tcPr>
+            <w:tcW w:w="1231" w:type="dxa"/>
+          </w:tcPr>
+          <w:p>
+            <w:pPr>
+              <w:autoSpaceDE w:val="0"/>
+              <w:autoSpaceDN w:val="0"/>
+              <w:adjustRightInd w:val="0"/>
+              <w:jc w:val="center"/>
+              <w:rPr>
+                <w:lang w:val="en-US"/>
+              </w:rPr>
+            </w:pPr>
+            <w:r>
+              <w:rPr>
+                <w:noProof/>
+                <w:lang w:val="en-US"/>
+              </w:rPr>
+              <w:drawing>
+                <wp:inline distT="0" distB="0" distL="0" distR="0" wp14:anchorId="290742F9" wp14:editId="4CCF9DC6">
+                  <wp:extent cx="637082" cy="637082"/>
+                  <wp:effectExtent l="0" t="0" r="0" b="0"/>
+                  <wp:docPr id="32" name="Picture 32"/>
+                  <wp:cNvGraphicFramePr>
+                    <a:graphicFrameLocks xmlns:a="http://schemas.openxmlformats.org/drawingml/2006/main" noChangeAspect="1"/>
+                  </wp:cNvGraphicFramePr>
+                  <a:graphic xmlns:a="http://schemas.openxmlformats.org/drawingml/2006/main">
+                    <a:graphicData uri="http://schemas.openxmlformats.org/drawingml/2006/picture">
+                      <pic:pic xmlns:pic="http://schemas.openxmlformats.org/drawingml/2006/picture">
+                        <pic:nvPicPr>
+                          <pic:cNvPr id="32" name="Picture 32"/>
+                          <pic:cNvPicPr/>
+                        </pic:nvPicPr>
+                        <pic:blipFill>
+                          <a:blip r:embed="rId19">
+                            <a:extLst>
+                              <a:ext uri="{28A0092B-C50C-407E-A947-70E740481C1C}">
+                                <a14:useLocalDpi xmlns:a14="http://schemas.microsoft.com/office/drawing/2010/main" val="0"/>
+                              </a:ext>
+                            </a:extLst>
+                          </a:blip>
+                          <a:stretch>
+                            <a:fillRect/>
+                          </a:stretch>
+                        </pic:blipFill>
+                        <pic:spPr>
+                          <a:xfrm>
+                            <a:off x="0" y="0"/>
+                            <a:ext cx="660952" cy="660952"/>
+                          </a:xfrm>
+                          <a:prstGeom prst="rect">
+                            <a:avLst/>
+                          </a:prstGeom>
+                        </pic:spPr>
+                      </pic:pic>
+                    </a:graphicData>
+                  </a:graphic>
+                </wp:inline>
+              </w:drawing>
+            </w:r>
+          </w:p>
+        </w:tc>
+        <w:tc>
+          <w:tcPr>
+            <w:tcW w:w="1231" w:type="dxa"/>
+          </w:tcPr>
+          <w:p>
+            <w:pPr>
+              <w:autoSpaceDE w:val="0"/>
+              <w:autoSpaceDN w:val="0"/>
+              <w:adjustRightInd w:val="0"/>
+              <w:jc w:val="center"/>
+              <w:rPr>
+                <w:lang w:val="en-US"/>
+              </w:rPr>
+            </w:pPr>
+            <w:r>
+              <w:rPr>
+                <w:noProof/>
+                <w:lang w:val="en-US"/>
+              </w:rPr>
+              <w:drawing>
+                <wp:inline distT="0" distB="0" distL="0" distR="0" wp14:anchorId="3D153AE2" wp14:editId="6CBE04B9">
+                  <wp:extent cx="629410" cy="629410"/>
+                  <wp:effectExtent l="0" t="0" r="5715" b="5715"/>
+                  <wp:docPr id="31" name="Picture 31"/>
+                  <wp:cNvGraphicFramePr>
+                    <a:graphicFrameLocks xmlns:a="http://schemas.openxmlformats.org/drawingml/2006/main" noChangeAspect="1"/>
+                  </wp:cNvGraphicFramePr>
+                  <a:graphic xmlns:a="http://schemas.openxmlformats.org/drawingml/2006/main">
+                    <a:graphicData uri="http://schemas.openxmlformats.org/drawingml/2006/picture">
+                      <pic:pic xmlns:pic="http://schemas.openxmlformats.org/drawingml/2006/picture">
+                        <pic:nvPicPr>
+                          <pic:cNvPr id="31" name="Picture 31"/>
+                          <pic:cNvPicPr/>
+                        </pic:nvPicPr>
+                        <pic:blipFill>
+                          <a:blip r:embed="rId20">
+                            <a:extLst>
+                              <a:ext uri="{28A0092B-C50C-407E-A947-70E740481C1C}">
+                                <a14:useLocalDpi xmlns:a14="http://schemas.microsoft.com/office/drawing/2010/main" val="0"/>
+                              </a:ext>
+                            </a:extLst>
+                          </a:blip>
+                          <a:stretch>
+                            <a:fillRect/>
+                          </a:stretch>
+                        </pic:blipFill>
+                        <pic:spPr>
+                          <a:xfrm>
+                            <a:off x="0" y="0"/>
+                            <a:ext cx="634308" cy="634308"/>
+                          </a:xfrm>
+                          <a:prstGeom prst="rect">
+                            <a:avLst/>
+                          </a:prstGeom>
+                        </pic:spPr>
+                      </pic:pic>
+                    </a:graphicData>
+                  </a:graphic>
+                </wp:inline>
+              </w:drawing>
+            </w:r>
+          </w:p>
+        </w:tc>
+        <w:tc>
+          <w:tcPr>
+            <w:tcW w:w="1231" w:type="dxa"/>
+          </w:tcPr>
+          <w:p>
+            <w:pPr>
+              <w:autoSpaceDE w:val="0"/>
+              <w:autoSpaceDN w:val="0"/>
+              <w:adjustRightInd w:val="0"/>
+              <w:jc w:val="center"/>
+              <w:rPr>
+                <w:lang w:val="en-US"/>
+              </w:rPr>
+            </w:pPr>
+            <w:r>
+              <w:rPr>
+                <w:noProof/>
+                <w:lang w:val="en-US"/>
+              </w:rPr>
+              <w:drawing>
+                <wp:inline distT="0" distB="0" distL="0" distR="0" wp14:anchorId="41B6A7D5" wp14:editId="0B678424">
+                  <wp:extent cx="629410" cy="629410"/>
+                  <wp:effectExtent l="0" t="0" r="5715" b="5715"/>
+                  <wp:docPr id="30" name="Picture 30"/>
+                  <wp:cNvGraphicFramePr>
+                    <a:graphicFrameLocks xmlns:a="http://schemas.openxmlformats.org/drawingml/2006/main" noChangeAspect="1"/>
+                  </wp:cNvGraphicFramePr>
+                  <a:graphic xmlns:a="http://schemas.openxmlformats.org/drawingml/2006/main">
+                    <a:graphicData uri="http://schemas.openxmlformats.org/drawingml/2006/picture">
+                      <pic:pic xmlns:pic="http://schemas.openxmlformats.org/drawingml/2006/picture">
+                        <pic:nvPicPr>
+                          <pic:cNvPr id="30" name="Picture 30"/>
+                          <pic:cNvPicPr/>
+                        </pic:nvPicPr>
+                        <pic:blipFill>
+                          <a:blip r:embed="rId21">
+                            <a:extLst>
+                              <a:ext uri="{28A0092B-C50C-407E-A947-70E740481C1C}">
+                                <a14:useLocalDpi xmlns:a14="http://schemas.microsoft.com/office/drawing/2010/main" val="0"/>
+                              </a:ext>
+                            </a:extLst>
+                          </a:blip>
+                          <a:stretch>
+                            <a:fillRect/>
+                          </a:stretch>
+                        </pic:blipFill>
+                        <pic:spPr>
+                          <a:xfrm>
+                            <a:off x="0" y="0"/>
+                            <a:ext cx="635895" cy="635895"/>
+                          </a:xfrm>
+                          <a:prstGeom prst="rect">
+                            <a:avLst/>
+                          </a:prstGeom>
+                        </pic:spPr>
+                      </pic:pic>
+                    </a:graphicData>
+                  </a:graphic>
+                </wp:inline>
+              </w:drawing>
+            </w:r>
+          </w:p>
+        </w:tc>
+        <w:tc>
+          <w:tcPr>
+            <w:tcW w:w="1231" w:type="dxa"/>
+          </w:tcPr>
+          <w:p>
+            <w:pPr>
+              <w:autoSpaceDE w:val="0"/>
+              <w:autoSpaceDN w:val="0"/>
+              <w:adjustRightInd w:val="0"/>
+              <w:jc w:val="center"/>
+              <w:rPr>
+                <w:lang w:val="en-US"/>
+              </w:rPr>
+            </w:pPr>
+            <w:r>
+              <w:rPr>
+                <w:noProof/>
+                <w:lang w:val="en-US"/>
+              </w:rPr>
+              <w:drawing>
+                <wp:inline distT="0" distB="0" distL="0" distR="0" wp14:anchorId="39A46562" wp14:editId="21A83C65">
+                  <wp:extent cx="621790" cy="621790"/>
+                  <wp:effectExtent l="0" t="0" r="635" b="635"/>
+                  <wp:docPr id="29" name="Picture 29"/>
+                  <wp:cNvGraphicFramePr>
+                    <a:graphicFrameLocks xmlns:a="http://schemas.openxmlformats.org/drawingml/2006/main" noChangeAspect="1"/>
+                  </wp:cNvGraphicFramePr>
+                  <a:graphic xmlns:a="http://schemas.openxmlformats.org/drawingml/2006/main">
+                    <a:graphicData uri="http://schemas.openxmlformats.org/drawingml/2006/picture">
+                      <pic:pic xmlns:pic="http://schemas.openxmlformats.org/drawingml/2006/picture">
+                        <pic:nvPicPr>
+                          <pic:cNvPr id="29" name="Picture 29"/>
+                          <pic:cNvPicPr/>
+                        </pic:nvPicPr>
+                        <pic:blipFill>
+                          <a:blip r:embed="rId22">
+                            <a:extLst>
+                              <a:ext uri="{28A0092B-C50C-407E-A947-70E740481C1C}">
+                                <a14:useLocalDpi xmlns:a14="http://schemas.microsoft.com/office/drawing/2010/main" val="0"/>
+                              </a:ext>
+                            </a:extLst>
+                          </a:blip>
+                          <a:stretch>
+                            <a:fillRect/>
+                          </a:stretch>
+                        </pic:blipFill>
+                        <pic:spPr>
+                          <a:xfrm>
+                            <a:off x="0" y="0"/>
+                            <a:ext cx="629602" cy="629602"/>
+                          </a:xfrm>
+                          <a:prstGeom prst="rect">
+                            <a:avLst/>
+                          </a:prstGeom>
+                        </pic:spPr>
+                      </pic:pic>
+                    </a:graphicData>
+                  </a:graphic>
+                </wp:inline>
+              </w:drawing>
+            </w:r>
+          </w:p>
+        </w:tc>
+      </w:tr>
+      <w:tr>
+        <w:trPr>
+          <w:trHeight w:val="102"/>
+        </w:trPr>
+        <w:tc>
+          <w:tcPr>
+            <w:tcW w:w="1334" w:type="dxa"/>
+          </w:tcPr>
+          <w:p>
+            <w:pPr>
+              <w:autoSpaceDE w:val="0"/>
+              <w:autoSpaceDN w:val="0"/>
+              <w:adjustRightInd w:val="0"/>
+              <w:jc w:val="center"/>
+              <w:rPr>
+                <w:lang w:val="en-US"/>
+              </w:rPr>
+            </w:pPr>
+            <w:r>
+              <w:rPr>
+                <w:lang w:val="en-US"/>
+              </w:rPr>
+              <w:t>Targeted</w:t>
+            </w:r>
+          </w:p>
+        </w:tc>
+        <w:tc>
+          <w:tcPr>
+            <w:tcW w:w="1231" w:type="dxa"/>
+          </w:tcPr>
+          <w:p>
+            <w:pPr>
+              <w:autoSpaceDE w:val="0"/>
+              <w:autoSpaceDN w:val="0"/>
+              <w:adjustRightInd w:val="0"/>
+              <w:jc w:val="center"/>
+              <w:rPr>
+                <w:lang w:val="en-US"/>
+              </w:rPr>
+            </w:pPr>
+            <w:r>
+              <w:rPr>
+                <w:noProof/>
+                <w:lang w:val="en-US"/>
+              </w:rPr>
+              <w:drawing>
+                <wp:inline distT="0" distB="0" distL="0" distR="0" wp14:anchorId="71EAF0B4" wp14:editId="02A07E18">
+                  <wp:extent cx="618615" cy="618615"/>
+                  <wp:effectExtent l="0" t="0" r="3810" b="3810"/>
+                  <wp:docPr id="36" name="Picture 36"/>
+                  <wp:cNvGraphicFramePr>
+                    <a:graphicFrameLocks xmlns:a="http://schemas.openxmlformats.org/drawingml/2006/main" noChangeAspect="1"/>
+                  </wp:cNvGraphicFramePr>
+                  <a:graphic xmlns:a="http://schemas.openxmlformats.org/drawingml/2006/main">
+                    <a:graphicData uri="http://schemas.openxmlformats.org/drawingml/2006/picture">
+                      <pic:pic xmlns:pic="http://schemas.openxmlformats.org/drawingml/2006/picture">
+                        <pic:nvPicPr>
+                          <pic:cNvPr id="36" name="Picture 36"/>
+                          <pic:cNvPicPr/>
+                        </pic:nvPicPr>
+                        <pic:blipFill>
+                          <a:blip r:embed="rId23">
+                            <a:extLst>
+                              <a:ext uri="{28A0092B-C50C-407E-A947-70E740481C1C}">
+                                <a14:useLocalDpi xmlns:a14="http://schemas.microsoft.com/office/drawing/2010/main" val="0"/>
+                              </a:ext>
+                            </a:extLst>
+                          </a:blip>
+                          <a:stretch>
+                            <a:fillRect/>
+                          </a:stretch>
+                        </pic:blipFill>
+                        <pic:spPr>
+                          <a:xfrm>
+                            <a:off x="0" y="0"/>
+                            <a:ext cx="632723" cy="632723"/>
+                          </a:xfrm>
+                          <a:prstGeom prst="rect">
+                            <a:avLst/>
+                          </a:prstGeom>
+                        </pic:spPr>
+                      </pic:pic>
+                    </a:graphicData>
+                  </a:graphic>
+                </wp:inline>
+              </w:drawing>
+            </w:r>
+          </w:p>
+        </w:tc>
+        <w:tc>
+          <w:tcPr>
+            <w:tcW w:w="1231" w:type="dxa"/>
+          </w:tcPr>
+          <w:p>
+            <w:pPr>
+              <w:autoSpaceDE w:val="0"/>
+              <w:autoSpaceDN w:val="0"/>
+              <w:adjustRightInd w:val="0"/>
+              <w:jc w:val="center"/>
+              <w:rPr>
+                <w:lang w:val="en-US"/>
+              </w:rPr>
+            </w:pPr>
+            <w:r>
+              <w:rPr>
+                <w:noProof/>
+                <w:lang w:val="en-US"/>
+              </w:rPr>
+              <w:drawing>
+                <wp:inline distT="0" distB="0" distL="0" distR="0" wp14:anchorId="421DA817" wp14:editId="30181E74">
+                  <wp:extent cx="626235" cy="626235"/>
+                  <wp:effectExtent l="0" t="0" r="0" b="0"/>
+                  <wp:docPr id="35" name="Picture 35"/>
+                  <wp:cNvGraphicFramePr>
+                    <a:graphicFrameLocks xmlns:a="http://schemas.openxmlformats.org/drawingml/2006/main" noChangeAspect="1"/>
+                  </wp:cNvGraphicFramePr>
+                  <a:graphic xmlns:a="http://schemas.openxmlformats.org/drawingml/2006/main">
+                    <a:graphicData uri="http://schemas.openxmlformats.org/drawingml/2006/picture">
+                      <pic:pic xmlns:pic="http://schemas.openxmlformats.org/drawingml/2006/picture">
+                        <pic:nvPicPr>
+                          <pic:cNvPr id="35" name="Picture 35"/>
+                          <pic:cNvPicPr/>
+                        </pic:nvPicPr>
+                        <pic:blipFill>
+                          <a:blip r:embed="rId24">
+                            <a:extLst>
+                              <a:ext uri="{28A0092B-C50C-407E-A947-70E740481C1C}">
+                                <a14:useLocalDpi xmlns:a14="http://schemas.microsoft.com/office/drawing/2010/main" val="0"/>
+                              </a:ext>
+                            </a:extLst>
+                          </a:blip>
+                          <a:stretch>
+                            <a:fillRect/>
+                          </a:stretch>
+                        </pic:blipFill>
+                        <pic:spPr>
+                          <a:xfrm>
+                            <a:off x="0" y="0"/>
+                            <a:ext cx="633786" cy="633786"/>
+                          </a:xfrm>
+                          <a:prstGeom prst="rect">
+                            <a:avLst/>
+                          </a:prstGeom>
+                        </pic:spPr>
+                      </pic:pic>
+                    </a:graphicData>
+                  </a:graphic>
+                </wp:inline>
+              </w:drawing>
+            </w:r>
+          </w:p>
+        </w:tc>
+        <w:tc>
+          <w:tcPr>
+            <w:tcW w:w="1231" w:type="dxa"/>
+          </w:tcPr>
+          <w:p>
+            <w:pPr>
+              <w:autoSpaceDE w:val="0"/>
+              <w:autoSpaceDN w:val="0"/>
+              <w:adjustRightInd w:val="0"/>
+              <w:jc w:val="center"/>
+              <w:rPr>
+                <w:lang w:val="en-US"/>
+              </w:rPr>
+            </w:pPr>
+            <w:r>
+              <w:rPr>
+                <w:noProof/>
+                <w:lang w:val="en-US"/>
+              </w:rPr>
+              <w:drawing>
+                <wp:inline distT="0" distB="0" distL="0" distR="0" wp14:anchorId="364FFFD3" wp14:editId="3B4BC651">
+                  <wp:extent cx="633855" cy="633855"/>
+                  <wp:effectExtent l="0" t="0" r="1270" b="1270"/>
+                  <wp:docPr id="34" name="Picture 34"/>
+                  <wp:cNvGraphicFramePr>
+                    <a:graphicFrameLocks xmlns:a="http://schemas.openxmlformats.org/drawingml/2006/main" noChangeAspect="1"/>
+                  </wp:cNvGraphicFramePr>
+                  <a:graphic xmlns:a="http://schemas.openxmlformats.org/drawingml/2006/main">
+                    <a:graphicData uri="http://schemas.openxmlformats.org/drawingml/2006/picture">
+                      <pic:pic xmlns:pic="http://schemas.openxmlformats.org/drawingml/2006/picture">
+                        <pic:nvPicPr>
+                          <pic:cNvPr id="34" name="Picture 34"/>
+                          <pic:cNvPicPr/>
+                        </pic:nvPicPr>
+                        <pic:blipFill>
+                          <a:blip r:embed="rId25">
+                            <a:extLst>
+                              <a:ext uri="{28A0092B-C50C-407E-A947-70E740481C1C}">
+                                <a14:useLocalDpi xmlns:a14="http://schemas.microsoft.com/office/drawing/2010/main" val="0"/>
+                              </a:ext>
+                            </a:extLst>
+                          </a:blip>
+                          <a:stretch>
+                            <a:fillRect/>
+                          </a:stretch>
+                        </pic:blipFill>
+                        <pic:spPr>
+                          <a:xfrm>
+                            <a:off x="0" y="0"/>
+                            <a:ext cx="645780" cy="645780"/>
+                          </a:xfrm>
+                          <a:prstGeom prst="rect">
+                            <a:avLst/>
+                          </a:prstGeom>
+                        </pic:spPr>
+                      </pic:pic>
+                    </a:graphicData>
+                  </a:graphic>
+                </wp:inline>
+              </w:drawing>
+            </w:r>
+          </w:p>
+        </w:tc>
+        <w:tc>
+          <w:tcPr>
+            <w:tcW w:w="1231" w:type="dxa"/>
+          </w:tcPr>
+          <w:p>
+            <w:pPr>
+              <w:autoSpaceDE w:val="0"/>
+              <w:autoSpaceDN w:val="0"/>
+              <w:adjustRightInd w:val="0"/>
+              <w:jc w:val="center"/>
+              <w:rPr>
+                <w:lang w:val="en-US"/>
+              </w:rPr>
+            </w:pPr>
+            <w:r>
+              <w:rPr>
+                <w:noProof/>
+                <w:lang w:val="en-US"/>
+              </w:rPr>
+              <w:drawing>
+                <wp:inline distT="0" distB="0" distL="0" distR="0" wp14:anchorId="35D418CF" wp14:editId="2014A0A1">
+                  <wp:extent cx="626235" cy="626235"/>
+                  <wp:effectExtent l="0" t="0" r="0" b="0"/>
+                  <wp:docPr id="33" name="Picture 33"/>
+                  <wp:cNvGraphicFramePr>
+                    <a:graphicFrameLocks xmlns:a="http://schemas.openxmlformats.org/drawingml/2006/main" noChangeAspect="1"/>
+                  </wp:cNvGraphicFramePr>
+                  <a:graphic xmlns:a="http://schemas.openxmlformats.org/drawingml/2006/main">
+                    <a:graphicData uri="http://schemas.openxmlformats.org/drawingml/2006/picture">
+                      <pic:pic xmlns:pic="http://schemas.openxmlformats.org/drawingml/2006/picture">
+                        <pic:nvPicPr>
+                          <pic:cNvPr id="33" name="Picture 33"/>
+                          <pic:cNvPicPr/>
+                        </pic:nvPicPr>
+                        <pic:blipFill>
+                          <a:blip r:embed="rId26">
+                            <a:extLst>
+                              <a:ext uri="{28A0092B-C50C-407E-A947-70E740481C1C}">
+                                <a14:useLocalDpi xmlns:a14="http://schemas.microsoft.com/office/drawing/2010/main" val="0"/>
+                              </a:ext>
+                            </a:extLst>
+                          </a:blip>
+                          <a:stretch>
+                            <a:fillRect/>
+                          </a:stretch>
+                        </pic:blipFill>
+                        <pic:spPr>
+                          <a:xfrm>
+                            <a:off x="0" y="0"/>
+                            <a:ext cx="631563" cy="631563"/>
+                          </a:xfrm>
+                          <a:prstGeom prst="rect">
+                            <a:avLst/>
+                          </a:prstGeom>
+                        </pic:spPr>
+                      </pic:pic>
+                    </a:graphicData>
+                  </a:graphic>
+                </wp:inline>
+              </w:drawing>
+            </w:r>
+          </w:p>
+        </w:tc>
+      </w:tr>
+      <w:tr>
+        <w:trPr>
+          <w:trHeight w:val="101"/>
+        </w:trPr>
+        <w:tc>
+          <w:tcPr>
+            <w:tcW w:w="1334" w:type="dxa"/>
+          </w:tcPr>
+          <w:p>
+            <w:pPr>
+              <w:autoSpaceDE w:val="0"/>
+              <w:autoSpaceDN w:val="0"/>
+              <w:adjustRightInd w:val="0"/>
+              <w:jc w:val="center"/>
+              <w:rPr>
+                <w:lang w:val="en-US"/>
+              </w:rPr>
+            </w:pPr>
+            <w:r>
+              <w:rPr>
+                <w:lang w:val="en-US"/>
+              </w:rPr>
+              <w:t>Target</w:t>
+            </w:r>
+          </w:p>
+        </w:tc>
+        <w:tc>
+          <w:tcPr>
+            <w:tcW w:w="1231" w:type="dxa"/>
+          </w:tcPr>
+          <w:p>
+            <w:pPr>
+              <w:autoSpaceDE w:val="0"/>
+              <w:autoSpaceDN w:val="0"/>
+              <w:adjustRightInd w:val="0"/>
+              <w:jc w:val="center"/>
+              <w:rPr>
+                <w:lang w:val="en-US"/>
+              </w:rPr>
+            </w:pPr>
+            <w:r>
+              <w:rPr>
+                <w:lang w:val="en-US"/>
+              </w:rPr>
+              <w:t>2</w:t>
+            </w:r>
+          </w:p>
+        </w:tc>
+        <w:tc>
+          <w:tcPr>
+            <w:tcW w:w="1231" w:type="dxa"/>
+          </w:tcPr>
+          <w:p>
+            <w:pPr>
+              <w:autoSpaceDE w:val="0"/>
+              <w:autoSpaceDN w:val="0"/>
+              <w:adjustRightInd w:val="0"/>
+              <w:jc w:val="center"/>
+              <w:rPr>
+                <w:lang w:val="en-US"/>
+              </w:rPr>
+            </w:pPr>
+            <w:r>
+              <w:rPr>
+                <w:lang w:val="en-US"/>
+              </w:rPr>
+              <w:t>3</w:t>
+            </w:r>
+          </w:p>
+        </w:tc>
+        <w:tc>
+          <w:tcPr>
+            <w:tcW w:w="1231" w:type="dxa"/>
+          </w:tcPr>
+          <w:p>
+            <w:pPr>
+              <w:autoSpaceDE w:val="0"/>
+              <w:autoSpaceDN w:val="0"/>
+              <w:adjustRightInd w:val="0"/>
+              <w:jc w:val="center"/>
+              <w:rPr>
+                <w:lang w:val="en-US"/>
+              </w:rPr>
+            </w:pPr>
+            <w:r>
+              <w:rPr>
+                <w:lang w:val="en-US"/>
+              </w:rPr>
+              <w:t>1</w:t>
+            </w:r>
+          </w:p>
+        </w:tc>
+        <w:tc>
+          <w:tcPr>
+            <w:tcW w:w="1231" w:type="dxa"/>
+          </w:tcPr>
+          <w:p>
+            <w:pPr>
+              <w:autoSpaceDE w:val="0"/>
+              <w:autoSpaceDN w:val="0"/>
+              <w:adjustRightInd w:val="0"/>
+              <w:jc w:val="center"/>
+              <w:rPr>
+                <w:lang w:val="en-US"/>
+              </w:rPr>
+            </w:pPr>
+            <w:r>
+              <w:rPr>
+                <w:lang w:val="en-US"/>
+              </w:rPr>
+              <w:t>0</w:t>
+            </w:r>
+          </w:p>
+        </w:tc>
+      </w:tr>
+    </w:tbl>
+    <w:p>
+      <w:pPr>
+        <w:autoSpaceDE w:val="0"/>
+        <w:autoSpaceDN w:val="0"/>
+        <w:adjustRightInd w:val="0"/>
+        <w:rPr>
+          <w:lang w:val="en-US"/>
+        </w:rPr>
+      </w:pPr>
+      <w:r>
+        <w:rPr>
+          <w:lang w:val="en-US"/>
+        </w:rPr>
+        <w:lastRenderedPageBreak/>
+        <w:t>Chosen examples were all correctly classified in the original settings, and (mis)classified in their adversarial form.</w:t>
+      </w:r>
+    </w:p>
+    <w:p>
+      <w:pPr>
+        <w:autoSpaceDE w:val="0"/>
+        <w:autoSpaceDN w:val="0"/>
+        <w:adjustRightInd w:val="0"/>
+        <w:rPr>
+          <w:lang w:val="en-US"/>
+        </w:rPr>
+      </w:pPr>
+    </w:p>
+    <w:p>
+      <w:pPr>
+        <w:autoSpaceDE w:val="0"/>
+        <w:autoSpaceDN w:val="0"/>
+        <w:adjustRightInd w:val="0"/>
+        <w:rPr>
+          <w:lang w:val="en-US"/>
+        </w:rPr>
+      </w:pPr>
+      <w:r>
+        <w:rPr>
+          <w:lang w:val="en-US"/>
+        </w:rPr>
+        <w:t>It is very clear from results that PGD was more successful in creating adversarial examples, both in the targeted and untargeted variants.</w:t>
+      </w:r>
+    </w:p>
+    <w:p>
+      <w:pPr>
+        <w:autoSpaceDE w:val="0"/>
+        <w:autoSpaceDN w:val="0"/>
+        <w:adjustRightInd w:val="0"/>
+        <w:rPr>
+          <w:lang w:val="en-US"/>
+        </w:rPr>
+      </w:pPr>
+    </w:p>
+    <w:p>
+      <w:pPr>
+        <w:autoSpaceDE w:val="0"/>
+        <w:autoSpaceDN w:val="0"/>
+        <w:adjustRightInd w:val="0"/>
+        <w:rPr>
+          <w:b/>
+          <w:bCs/>
+          <w:u w:val="single"/>
+          <w:lang w:val="en-US"/>
+        </w:rPr>
+      </w:pPr>
+      <w:r>
+        <w:rPr>
+          <w:b/>
+          <w:bCs/>
+          <w:u w:val="single"/>
+          <w:lang w:val="en-US"/>
+        </w:rPr>
+        <w:t>Evaluating success rate of untargeted FGSM over a pretrained model</w:t>
+      </w:r>
+    </w:p>
+    <w:p>
+      <w:pPr>
+        <w:autoSpaceDE w:val="0"/>
+        <w:autoSpaceDN w:val="0"/>
+        <w:adjustRightInd w:val="0"/>
+        <w:rPr>
+          <w:lang w:val="en-US"/>
+        </w:rPr>
+      </w:pPr>
+      <w:r>
+        <w:rPr>
+          <w:lang w:val="en-US"/>
+        </w:rPr>
+        <w:t xml:space="preserve">The success rate achieved in the pretrained variant was </w:t>
+      </w:r>
+      <w:r>
+        <w:rPr>
+          <w:b/>
+          <w:bCs/>
+          <w:lang w:val="en-US"/>
+        </w:rPr>
+        <w:t>77.84%</w:t>
+      </w:r>
+      <w:r>
+        <w:rPr>
+          <w:lang w:val="en-US"/>
+        </w:rPr>
+        <w:t>. Compared to the ‘</w:t>
+      </w:r>
+      <w:proofErr w:type="spellStart"/>
+      <w:r>
+        <w:rPr>
+          <w:lang w:val="en-US"/>
+        </w:rPr>
+        <w:t>main_e</w:t>
+      </w:r>
+      <w:proofErr w:type="spellEnd"/>
+      <w:r>
+        <w:rPr>
+          <w:lang w:val="en-US"/>
+        </w:rPr>
+        <w:t xml:space="preserve">’ model variant which reached </w:t>
+      </w:r>
+      <w:r>
+        <w:rPr>
+          <w:b/>
+          <w:bCs/>
+          <w:lang w:val="en-US"/>
+        </w:rPr>
+        <w:t>79.25%</w:t>
+      </w:r>
+      <w:r>
+        <w:rPr>
+          <w:lang w:val="en-US"/>
+        </w:rPr>
+        <w:t xml:space="preserve"> this is a noticeable decrease in performance.</w:t>
+      </w:r>
+    </w:p>
+    <w:p>
+      <w:pPr>
+        <w:autoSpaceDE w:val="0"/>
+        <w:autoSpaceDN w:val="0"/>
+        <w:adjustRightInd w:val="0"/>
+        <w:rPr>
+          <w:lang w:val="en-US"/>
+        </w:rPr>
+      </w:pPr>
+      <w:r>
+        <w:rPr>
+          <w:lang w:val="en-US"/>
+        </w:rPr>
+        <w:t>Since we are not aware to the nature in which ‘pretrained’ was trained, we can assume that the reason for the attack performance decrease is one of the two:</w:t>
+      </w:r>
+    </w:p>
+    <w:p>
+      <w:pPr>
+        <w:pStyle w:val="ListParagraph"/>
+        <w:numPr>
+          <w:ilvl w:val="0"/>
+          <w:numId w:val="7"/>
+        </w:numPr>
+        <w:autoSpaceDE w:val="0"/>
+        <w:autoSpaceDN w:val="0"/>
+        <w:adjustRightInd w:val="0"/>
+        <w:rPr>
+          <w:lang w:val="en-US"/>
+        </w:rPr>
+      </w:pPr>
+      <w:r>
+        <w:rPr>
+          <w:lang w:val="en-US"/>
+        </w:rPr>
+        <w:t xml:space="preserve">The ‘pretrained’ was trained </w:t>
+      </w:r>
+      <w:r>
+        <w:rPr>
+          <w:lang w:val="en-US"/>
+        </w:rPr>
+        <w:t>using adversarial training – a method where the effective loss used is a combination of the original loss and an adversarial loss.</w:t>
+      </w:r>
+    </w:p>
+    <w:p>
+      <w:pPr>
+        <w:pStyle w:val="ListParagraph"/>
+        <w:numPr>
+          <w:ilvl w:val="0"/>
+          <w:numId w:val="7"/>
+        </w:numPr>
+        <w:autoSpaceDE w:val="0"/>
+        <w:autoSpaceDN w:val="0"/>
+        <w:adjustRightInd w:val="0"/>
+        <w:rPr>
+          <w:lang w:val="en-US"/>
+        </w:rPr>
+      </w:pPr>
+      <w:r>
+        <w:rPr>
+          <w:lang w:val="en-US"/>
+        </w:rPr>
+        <w:t>The ‘pretrained’ was trained with a larger dataset, such that the model better represent features that are sensitive to adversarial attacks, therefore is more robust to such attacks.</w:t>
+      </w:r>
+    </w:p>
+    <w:p>
+      <w:pPr>
+        <w:autoSpaceDE w:val="0"/>
+        <w:autoSpaceDN w:val="0"/>
+        <w:adjustRightInd w:val="0"/>
+        <w:rPr>
+          <w:lang w:val="en-US"/>
+        </w:rPr>
+      </w:pPr>
+    </w:p>
+    <w:p>
+      <w:pPr>
+        <w:autoSpaceDE w:val="0"/>
+        <w:autoSpaceDN w:val="0"/>
+        <w:adjustRightInd w:val="0"/>
+        <w:rPr>
+          <w:b/>
+          <w:bCs/>
+          <w:u w:val="single"/>
+          <w:lang w:val="en-US"/>
+        </w:rPr>
+      </w:pPr>
+    </w:p>
+    <w:p>
+      <w:pPr>
+        <w:autoSpaceDE w:val="0"/>
+        <w:autoSpaceDN w:val="0"/>
+        <w:adjustRightInd w:val="0"/>
+        <w:rPr>
+          <w:b/>
+          <w:bCs/>
+          <w:u w:val="single"/>
+          <w:lang w:val="en-US"/>
+        </w:rPr>
+      </w:pPr>
+    </w:p>
+    <w:p>
+      <w:pPr>
+        <w:autoSpaceDE w:val="0"/>
+        <w:autoSpaceDN w:val="0"/>
+        <w:adjustRightInd w:val="0"/>
+        <w:rPr>
+          <w:b/>
+          <w:bCs/>
+          <w:u w:val="single"/>
+          <w:lang w:val="en-US"/>
+        </w:rPr>
+      </w:pPr>
+    </w:p>
+    <w:p>
+      <w:pPr>
+        <w:autoSpaceDE w:val="0"/>
+        <w:autoSpaceDN w:val="0"/>
+        <w:adjustRightInd w:val="0"/>
+        <w:rPr>
+          <w:b/>
+          <w:bCs/>
+          <w:u w:val="single"/>
+          <w:lang w:val="en-US"/>
+        </w:rPr>
+      </w:pPr>
+    </w:p>
+    <w:p>
+      <w:pPr>
+        <w:autoSpaceDE w:val="0"/>
+        <w:autoSpaceDN w:val="0"/>
+        <w:adjustRightInd w:val="0"/>
+        <w:rPr>
+          <w:b/>
+          <w:bCs/>
+          <w:u w:val="single"/>
+          <w:lang w:val="en-US"/>
+        </w:rPr>
+      </w:pPr>
+    </w:p>
+    <w:p>
+      <w:pPr>
+        <w:autoSpaceDE w:val="0"/>
+        <w:autoSpaceDN w:val="0"/>
+        <w:adjustRightInd w:val="0"/>
+        <w:rPr>
+          <w:b/>
+          <w:bCs/>
+          <w:u w:val="single"/>
+          <w:lang w:val="en-US"/>
+        </w:rPr>
+      </w:pPr>
+    </w:p>
+    <w:p>
+      <w:pPr>
+        <w:autoSpaceDE w:val="0"/>
+        <w:autoSpaceDN w:val="0"/>
+        <w:adjustRightInd w:val="0"/>
+        <w:rPr>
+          <w:b/>
+          <w:bCs/>
+          <w:u w:val="single"/>
+          <w:lang w:val="en-US"/>
+        </w:rPr>
+      </w:pPr>
+    </w:p>
+    <w:p>
+      <w:pPr>
+        <w:autoSpaceDE w:val="0"/>
+        <w:autoSpaceDN w:val="0"/>
+        <w:adjustRightInd w:val="0"/>
+        <w:rPr>
+          <w:b/>
+          <w:bCs/>
+          <w:u w:val="single"/>
+          <w:lang w:val="en-US"/>
+        </w:rPr>
+      </w:pPr>
+    </w:p>
+    <w:p>
+      <w:pPr>
+        <w:autoSpaceDE w:val="0"/>
+        <w:autoSpaceDN w:val="0"/>
+        <w:adjustRightInd w:val="0"/>
+        <w:rPr>
+          <w:b/>
+          <w:bCs/>
+          <w:u w:val="single"/>
+          <w:lang w:val="en-US"/>
+        </w:rPr>
+      </w:pPr>
+    </w:p>
+    <w:p>
+      <w:pPr>
+        <w:autoSpaceDE w:val="0"/>
+        <w:autoSpaceDN w:val="0"/>
+        <w:adjustRightInd w:val="0"/>
+        <w:rPr>
+          <w:b/>
+          <w:bCs/>
+          <w:u w:val="single"/>
+          <w:lang w:val="en-US"/>
+        </w:rPr>
+      </w:pPr>
+    </w:p>
+    <w:p>
+      <w:pPr>
+        <w:autoSpaceDE w:val="0"/>
+        <w:autoSpaceDN w:val="0"/>
+        <w:adjustRightInd w:val="0"/>
+        <w:rPr>
+          <w:b/>
+          <w:bCs/>
+          <w:u w:val="single"/>
+          <w:lang w:val="en-US"/>
+        </w:rPr>
+      </w:pPr>
+    </w:p>
+    <w:p>
+      <w:pPr>
+        <w:autoSpaceDE w:val="0"/>
+        <w:autoSpaceDN w:val="0"/>
+        <w:adjustRightInd w:val="0"/>
+        <w:rPr>
+          <w:b/>
+          <w:bCs/>
+          <w:u w:val="single"/>
+          <w:lang w:val="en-US"/>
+        </w:rPr>
+      </w:pPr>
+    </w:p>
+    <w:p>
+      <w:pPr>
+        <w:autoSpaceDE w:val="0"/>
+        <w:autoSpaceDN w:val="0"/>
+        <w:adjustRightInd w:val="0"/>
+        <w:rPr>
+          <w:b/>
+          <w:bCs/>
+          <w:u w:val="single"/>
+          <w:lang w:val="en-US"/>
+        </w:rPr>
+      </w:pPr>
+    </w:p>
+    <w:p>
+      <w:pPr>
+        <w:autoSpaceDE w:val="0"/>
+        <w:autoSpaceDN w:val="0"/>
+        <w:adjustRightInd w:val="0"/>
+        <w:rPr>
+          <w:b/>
+          <w:bCs/>
+          <w:u w:val="single"/>
+          <w:lang w:val="en-US"/>
+        </w:rPr>
+      </w:pPr>
+    </w:p>
+    <w:p>
+      <w:pPr>
+        <w:autoSpaceDE w:val="0"/>
+        <w:autoSpaceDN w:val="0"/>
+        <w:adjustRightInd w:val="0"/>
+        <w:rPr>
+          <w:b/>
+          <w:bCs/>
+          <w:u w:val="single"/>
+          <w:lang w:val="en-US"/>
+        </w:rPr>
+      </w:pPr>
+    </w:p>
+    <w:p>
+      <w:pPr>
+        <w:autoSpaceDE w:val="0"/>
+        <w:autoSpaceDN w:val="0"/>
+        <w:adjustRightInd w:val="0"/>
+        <w:rPr>
+          <w:b/>
+          <w:bCs/>
+          <w:u w:val="single"/>
+          <w:lang w:val="en-US"/>
+        </w:rPr>
+      </w:pPr>
+    </w:p>
+    <w:p>
+      <w:pPr>
+        <w:autoSpaceDE w:val="0"/>
+        <w:autoSpaceDN w:val="0"/>
+        <w:adjustRightInd w:val="0"/>
+        <w:rPr>
+          <w:b/>
+          <w:bCs/>
+          <w:u w:val="single"/>
+          <w:lang w:val="en-US"/>
+        </w:rPr>
+      </w:pPr>
+    </w:p>
+    <w:p>
+      <w:pPr>
+        <w:autoSpaceDE w:val="0"/>
+        <w:autoSpaceDN w:val="0"/>
+        <w:adjustRightInd w:val="0"/>
+        <w:rPr>
+          <w:b/>
+          <w:bCs/>
+          <w:u w:val="single"/>
+          <w:lang w:val="en-US"/>
+        </w:rPr>
+      </w:pPr>
+    </w:p>
+    <w:p>
+      <w:pPr>
+        <w:autoSpaceDE w:val="0"/>
+        <w:autoSpaceDN w:val="0"/>
+        <w:adjustRightInd w:val="0"/>
+        <w:rPr>
+          <w:b/>
+          <w:bCs/>
+          <w:u w:val="single"/>
+          <w:lang w:val="en-US"/>
+        </w:rPr>
+      </w:pPr>
+    </w:p>
+    <w:p>
+      <w:pPr>
+        <w:autoSpaceDE w:val="0"/>
+        <w:autoSpaceDN w:val="0"/>
+        <w:adjustRightInd w:val="0"/>
+        <w:rPr>
+          <w:b/>
+          <w:bCs/>
+          <w:u w:val="single"/>
+          <w:lang w:val="en-US"/>
+        </w:rPr>
+      </w:pPr>
+    </w:p>
+    <w:p>
+      <w:pPr>
+        <w:autoSpaceDE w:val="0"/>
+        <w:autoSpaceDN w:val="0"/>
+        <w:adjustRightInd w:val="0"/>
+        <w:rPr>
+          <w:b/>
+          <w:bCs/>
+          <w:u w:val="single"/>
+          <w:lang w:val="en-US"/>
+        </w:rPr>
+      </w:pPr>
+    </w:p>
+    <w:p>
+      <w:pPr>
+        <w:autoSpaceDE w:val="0"/>
+        <w:autoSpaceDN w:val="0"/>
+        <w:adjustRightInd w:val="0"/>
+        <w:rPr>
+          <w:b/>
+          <w:bCs/>
+          <w:u w:val="single"/>
+          <w:lang w:val="en-US"/>
+        </w:rPr>
+      </w:pPr>
+    </w:p>
+    <w:p>
+      <w:pPr>
+        <w:autoSpaceDE w:val="0"/>
+        <w:autoSpaceDN w:val="0"/>
+        <w:adjustRightInd w:val="0"/>
+        <w:rPr>
+          <w:b/>
+          <w:bCs/>
+          <w:u w:val="single"/>
+          <w:lang w:val="en-US"/>
+        </w:rPr>
+      </w:pPr>
+    </w:p>
+    <w:p>
+      <w:pPr>
+        <w:autoSpaceDE w:val="0"/>
+        <w:autoSpaceDN w:val="0"/>
+        <w:adjustRightInd w:val="0"/>
+        <w:rPr>
+          <w:b/>
+          <w:bCs/>
+          <w:u w:val="single"/>
+          <w:lang w:val="en-US"/>
+        </w:rPr>
+      </w:pPr>
+    </w:p>
+    <w:p>
+      <w:pPr>
+        <w:autoSpaceDE w:val="0"/>
+        <w:autoSpaceDN w:val="0"/>
+        <w:adjustRightInd w:val="0"/>
+        <w:rPr>
+          <w:b/>
+          <w:bCs/>
+          <w:u w:val="single"/>
+          <w:lang w:val="en-US"/>
+        </w:rPr>
+      </w:pPr>
+    </w:p>
+    <w:p>
+      <w:pPr>
+        <w:autoSpaceDE w:val="0"/>
+        <w:autoSpaceDN w:val="0"/>
+        <w:adjustRightInd w:val="0"/>
+        <w:rPr>
+          <w:b/>
+          <w:bCs/>
+          <w:u w:val="single"/>
+          <w:lang w:val="en-US"/>
+        </w:rPr>
+      </w:pPr>
+    </w:p>
+    <w:p>
+      <w:pPr>
+        <w:autoSpaceDE w:val="0"/>
+        <w:autoSpaceDN w:val="0"/>
+        <w:adjustRightInd w:val="0"/>
+        <w:rPr>
+          <w:b/>
+          <w:bCs/>
+          <w:u w:val="single"/>
+          <w:lang w:val="en-US"/>
+        </w:rPr>
+      </w:pPr>
+    </w:p>
+    <w:p>
+      <w:pPr>
+        <w:autoSpaceDE w:val="0"/>
+        <w:autoSpaceDN w:val="0"/>
+        <w:adjustRightInd w:val="0"/>
+        <w:rPr>
+          <w:b/>
+          <w:bCs/>
+          <w:u w:val="single"/>
+          <w:lang w:val="en-US"/>
+        </w:rPr>
+      </w:pPr>
+      <w:r>
+        <w:rPr>
+          <w:b/>
+          <w:bCs/>
+          <w:u w:val="single"/>
+          <w:lang w:val="en-US"/>
+        </w:rPr>
+        <w:lastRenderedPageBreak/>
+        <w:t>Improving success rate of FGSM</w:t>
+      </w:r>
+    </w:p>
+    <w:p>
+      <w:pPr>
+        <w:autoSpaceDE w:val="0"/>
+        <w:autoSpaceDN w:val="0"/>
+        <w:adjustRightInd w:val="0"/>
+        <w:rPr>
+          <w:lang w:val="en-US"/>
+        </w:rPr>
+      </w:pPr>
+      <w:r>
+        <w:rPr>
+          <w:lang w:val="en-US"/>
+        </w:rPr>
+        <w:t>In order to stay under the definition of FGSM, our best shot is to temper with epsilon. Here is a table with some of the results:</w:t>
+      </w:r>
+    </w:p>
+    <w:p>
+      <w:pPr>
+        <w:autoSpaceDE w:val="0"/>
+        <w:autoSpaceDN w:val="0"/>
+        <w:adjustRightInd w:val="0"/>
+        <w:rPr>
+          <w:lang w:val="en-US"/>
+        </w:rPr>
+      </w:pPr>
+    </w:p>
+    <w:tbl>
+      <w:tblPr>
+        <w:tblStyle w:val="TableGrid"/>
+        <w:tblW w:w="0" w:type="auto"/>
+        <w:tblInd w:w="720" w:type="dxa"/>
+        <w:tblLook w:val="04A0" w:firstRow="1" w:lastRow="0" w:firstColumn="1" w:lastColumn="0" w:noHBand="0" w:noVBand="1"/>
+      </w:tblPr>
+      <w:tblGrid>
+        <w:gridCol w:w="2082"/>
+        <w:gridCol w:w="2091"/>
+        <w:gridCol w:w="2230"/>
+        <w:gridCol w:w="2227"/>
+      </w:tblGrid>
+      <w:tr>
+        <w:tc>
+          <w:tcPr>
+            <w:tcW w:w="2337" w:type="dxa"/>
+          </w:tcPr>
+          <w:p>
+            <w:pPr>
+              <w:pStyle w:val="ListParagraph"/>
+              <w:autoSpaceDE w:val="0"/>
+              <w:autoSpaceDN w:val="0"/>
+              <w:adjustRightInd w:val="0"/>
+              <w:ind w:left="0"/>
+              <w:jc w:val="center"/>
+              <w:rPr>
+                <w:lang w:val="en-US"/>
+              </w:rPr>
+            </w:pPr>
+            <w:r>
+              <w:rPr>
+                <w:lang w:val="en-US"/>
+              </w:rPr>
+              <w:t>Epsilon</w:t>
+            </w:r>
+          </w:p>
+        </w:tc>
+        <w:tc>
+          <w:tcPr>
+            <w:tcW w:w="2337" w:type="dxa"/>
+          </w:tcPr>
+          <w:p>
+            <w:pPr>
+              <w:pStyle w:val="ListParagraph"/>
+              <w:autoSpaceDE w:val="0"/>
+              <w:autoSpaceDN w:val="0"/>
+              <w:adjustRightInd w:val="0"/>
+              <w:ind w:left="0"/>
+              <w:jc w:val="center"/>
+              <w:rPr>
+                <w:lang w:val="en-US"/>
+              </w:rPr>
+            </w:pPr>
+            <w:r>
+              <w:rPr>
+                <w:lang w:val="en-US"/>
+              </w:rPr>
+              <w:t>Success rate</w:t>
+            </w:r>
+          </w:p>
+        </w:tc>
+        <w:tc>
+          <w:tcPr>
+            <w:tcW w:w="2338" w:type="dxa"/>
+          </w:tcPr>
+          <w:p>
+            <w:pPr>
+              <w:pStyle w:val="ListParagraph"/>
+              <w:autoSpaceDE w:val="0"/>
+              <w:autoSpaceDN w:val="0"/>
+              <w:adjustRightInd w:val="0"/>
+              <w:ind w:left="0"/>
+              <w:jc w:val="center"/>
+              <w:rPr>
+                <w:lang w:val="en-US"/>
+              </w:rPr>
+            </w:pPr>
+            <w:r>
+              <w:rPr>
+                <w:lang w:val="en-US"/>
+              </w:rPr>
+              <w:t>Benign example</w:t>
+            </w:r>
+          </w:p>
+        </w:tc>
+        <w:tc>
+          <w:tcPr>
+            <w:tcW w:w="2338" w:type="dxa"/>
+          </w:tcPr>
+          <w:p>
+            <w:pPr>
+              <w:pStyle w:val="ListParagraph"/>
+              <w:autoSpaceDE w:val="0"/>
+              <w:autoSpaceDN w:val="0"/>
+              <w:adjustRightInd w:val="0"/>
+              <w:ind w:left="0"/>
+              <w:jc w:val="center"/>
+              <w:rPr>
+                <w:lang w:val="en-US"/>
+              </w:rPr>
+            </w:pPr>
+            <w:r>
+              <w:rPr>
+                <w:lang w:val="en-US"/>
+              </w:rPr>
+              <w:t>Successful adversarial example</w:t>
+            </w:r>
+          </w:p>
+        </w:tc>
+      </w:tr>
+      <w:tr>
+        <w:tc>
+          <w:tcPr>
+            <w:tcW w:w="2337" w:type="dxa"/>
+          </w:tcPr>
+          <w:p>
+            <w:pPr>
+              <w:pStyle w:val="ListParagraph"/>
+              <w:autoSpaceDE w:val="0"/>
+              <w:autoSpaceDN w:val="0"/>
+              <w:adjustRightInd w:val="0"/>
+              <w:ind w:left="0"/>
+              <w:jc w:val="center"/>
+              <w:rPr>
+                <w:lang w:val="en-US"/>
+              </w:rPr>
+            </w:pPr>
+            <w:r>
+              <w:rPr>
+                <w:lang w:val="en-US"/>
+              </w:rPr>
+              <w:t>0.12</w:t>
+            </w:r>
+          </w:p>
+        </w:tc>
+        <w:tc>
+          <w:tcPr>
+            <w:tcW w:w="2337" w:type="dxa"/>
+          </w:tcPr>
+          <w:p>
+            <w:pPr>
+              <w:pStyle w:val="ListParagraph"/>
+              <w:autoSpaceDE w:val="0"/>
+              <w:autoSpaceDN w:val="0"/>
+              <w:adjustRightInd w:val="0"/>
+              <w:ind w:left="0"/>
+              <w:jc w:val="center"/>
+              <w:rPr>
+                <w:lang w:val="en-US"/>
+              </w:rPr>
+            </w:pPr>
+            <w:r>
+              <w:rPr>
+                <w:lang w:val="en-US"/>
+              </w:rPr>
+              <w:t>77.84%</w:t>
+            </w:r>
+          </w:p>
+        </w:tc>
+        <w:tc>
+          <w:tcPr>
+            <w:tcW w:w="2338" w:type="dxa"/>
+          </w:tcPr>
+          <w:p>
+            <w:pPr>
+              <w:pStyle w:val="ListParagraph"/>
+              <w:autoSpaceDE w:val="0"/>
+              <w:autoSpaceDN w:val="0"/>
+              <w:adjustRightInd w:val="0"/>
+              <w:ind w:left="0"/>
+              <w:jc w:val="center"/>
+              <w:rPr>
+                <w:lang w:val="en-US"/>
+              </w:rPr>
+            </w:pPr>
+            <w:r>
+              <w:rPr>
+                <w:noProof/>
+                <w:lang w:val="en-US"/>
+              </w:rPr>
+              <w:drawing>
+                <wp:inline distT="0" distB="0" distL="0" distR="0" wp14:anchorId="6EBC2B30" wp14:editId="66F05FB2">
+                  <wp:extent cx="966866" cy="966866"/>
+                  <wp:effectExtent l="0" t="0" r="0" b="0"/>
+                  <wp:docPr id="37" name="Picture 37"/>
+                  <wp:cNvGraphicFramePr>
+                    <a:graphicFrameLocks xmlns:a="http://schemas.openxmlformats.org/drawingml/2006/main" noChangeAspect="1"/>
+                  </wp:cNvGraphicFramePr>
+                  <a:graphic xmlns:a="http://schemas.openxmlformats.org/drawingml/2006/main">
+                    <a:graphicData uri="http://schemas.openxmlformats.org/drawingml/2006/picture">
+                      <pic:pic xmlns:pic="http://schemas.openxmlformats.org/drawingml/2006/picture">
+                        <pic:nvPicPr>
+                          <pic:cNvPr id="37" name="Picture 37"/>
+                          <pic:cNvPicPr/>
+                        </pic:nvPicPr>
+                        <pic:blipFill>
+                          <a:blip r:embed="rId18">
+                            <a:extLst>
+                              <a:ext uri="{28A0092B-C50C-407E-A947-70E740481C1C}">
+                                <a14:useLocalDpi xmlns:a14="http://schemas.microsoft.com/office/drawing/2010/main" val="0"/>
+                              </a:ext>
+                            </a:extLst>
+                          </a:blip>
+                          <a:stretch>
+                            <a:fillRect/>
+                          </a:stretch>
+                        </pic:blipFill>
+                        <pic:spPr>
+                          <a:xfrm>
+                            <a:off x="0" y="0"/>
+                            <a:ext cx="985166" cy="985166"/>
+                          </a:xfrm>
+                          <a:prstGeom prst="rect">
+                            <a:avLst/>
+                          </a:prstGeom>
+                        </pic:spPr>
+                      </pic:pic>
+                    </a:graphicData>
+                  </a:graphic>
+                </wp:inline>
+              </w:drawing>
+            </w:r>
+          </w:p>
+        </w:tc>
+        <w:tc>
+          <w:tcPr>
+            <w:tcW w:w="2338" w:type="dxa"/>
+          </w:tcPr>
+          <w:p>
+            <w:pPr>
+              <w:pStyle w:val="ListParagraph"/>
+              <w:autoSpaceDE w:val="0"/>
+              <w:autoSpaceDN w:val="0"/>
+              <w:adjustRightInd w:val="0"/>
+              <w:ind w:left="0"/>
+              <w:jc w:val="center"/>
+              <w:rPr>
+                <w:lang w:val="en-US"/>
+              </w:rPr>
+            </w:pPr>
+            <w:r>
+              <w:rPr>
+                <w:noProof/>
+                <w:lang w:val="en-US"/>
+              </w:rPr>
+              <w:drawing>
+                <wp:inline distT="0" distB="0" distL="0" distR="0" wp14:anchorId="491AAC44" wp14:editId="2E8DD517">
+                  <wp:extent cx="951876" cy="951876"/>
+                  <wp:effectExtent l="0" t="0" r="635" b="635"/>
+                  <wp:docPr id="38" name="Picture 38"/>
+                  <wp:cNvGraphicFramePr>
+                    <a:graphicFrameLocks xmlns:a="http://schemas.openxmlformats.org/drawingml/2006/main" noChangeAspect="1"/>
+                  </wp:cNvGraphicFramePr>
+                  <a:graphic xmlns:a="http://schemas.openxmlformats.org/drawingml/2006/main">
+                    <a:graphicData uri="http://schemas.openxmlformats.org/drawingml/2006/picture">
+                      <pic:pic xmlns:pic="http://schemas.openxmlformats.org/drawingml/2006/picture">
+                        <pic:nvPicPr>
+                          <pic:cNvPr id="38" name="Picture 38"/>
+                          <pic:cNvPicPr/>
+                        </pic:nvPicPr>
+                        <pic:blipFill>
+                          <a:blip r:embed="rId27">
+                            <a:extLst>
+                              <a:ext uri="{28A0092B-C50C-407E-A947-70E740481C1C}">
+                                <a14:useLocalDpi xmlns:a14="http://schemas.microsoft.com/office/drawing/2010/main" val="0"/>
+                              </a:ext>
+                            </a:extLst>
+                          </a:blip>
+                          <a:stretch>
+                            <a:fillRect/>
+                          </a:stretch>
+                        </pic:blipFill>
+                        <pic:spPr>
+                          <a:xfrm>
+                            <a:off x="0" y="0"/>
+                            <a:ext cx="971970" cy="971970"/>
+                          </a:xfrm>
+                          <a:prstGeom prst="rect">
+                            <a:avLst/>
+                          </a:prstGeom>
+                        </pic:spPr>
+                      </pic:pic>
+                    </a:graphicData>
+                  </a:graphic>
+                </wp:inline>
+              </w:drawing>
+            </w:r>
+          </w:p>
+        </w:tc>
+      </w:tr>
+      <w:tr>
+        <w:tc>
+          <w:tcPr>
+            <w:tcW w:w="2337" w:type="dxa"/>
+          </w:tcPr>
+          <w:p>
+            <w:pPr>
+              <w:pStyle w:val="ListParagraph"/>
+              <w:autoSpaceDE w:val="0"/>
+              <w:autoSpaceDN w:val="0"/>
+              <w:adjustRightInd w:val="0"/>
+              <w:ind w:left="0"/>
+              <w:jc w:val="center"/>
+              <w:rPr>
+                <w:lang w:val="en-US"/>
+              </w:rPr>
+            </w:pPr>
+            <w:r>
+              <w:rPr>
+                <w:lang w:val="en-US"/>
+              </w:rPr>
+              <w:t>0.12 * 1.025</w:t>
+            </w:r>
+          </w:p>
+        </w:tc>
+        <w:tc>
+          <w:tcPr>
+            <w:tcW w:w="2337" w:type="dxa"/>
+          </w:tcPr>
+          <w:p>
+            <w:pPr>
+              <w:pStyle w:val="ListParagraph"/>
+              <w:autoSpaceDE w:val="0"/>
+              <w:autoSpaceDN w:val="0"/>
+              <w:adjustRightInd w:val="0"/>
+              <w:ind w:left="0"/>
+              <w:jc w:val="center"/>
+              <w:rPr>
+                <w:lang w:val="en-US"/>
+              </w:rPr>
+            </w:pPr>
+            <w:r>
+              <w:rPr>
+                <w:lang w:val="en-US"/>
+              </w:rPr>
+              <w:t>79.32%</w:t>
+            </w:r>
+          </w:p>
+        </w:tc>
+        <w:tc>
+          <w:tcPr>
+            <w:tcW w:w="2338" w:type="dxa"/>
+          </w:tcPr>
+          <w:p>
+            <w:pPr>
+              <w:pStyle w:val="ListParagraph"/>
+              <w:autoSpaceDE w:val="0"/>
+              <w:autoSpaceDN w:val="0"/>
+              <w:adjustRightInd w:val="0"/>
+              <w:ind w:left="0"/>
+              <w:jc w:val="center"/>
+              <w:rPr>
+                <w:lang w:val="en-US"/>
+              </w:rPr>
+            </w:pPr>
+            <w:r>
+              <w:rPr>
+                <w:noProof/>
+                <w:lang w:val="en-US"/>
+              </w:rPr>
+              <w:drawing>
+                <wp:inline distT="0" distB="0" distL="0" distR="0" wp14:anchorId="39E4D3AA" wp14:editId="1241D62C">
+                  <wp:extent cx="959370" cy="959370"/>
+                  <wp:effectExtent l="0" t="0" r="6350" b="6350"/>
+                  <wp:docPr id="39" name="Picture 39"/>
+                  <wp:cNvGraphicFramePr>
+                    <a:graphicFrameLocks xmlns:a="http://schemas.openxmlformats.org/drawingml/2006/main" noChangeAspect="1"/>
+                  </wp:cNvGraphicFramePr>
+                  <a:graphic xmlns:a="http://schemas.openxmlformats.org/drawingml/2006/main">
+                    <a:graphicData uri="http://schemas.openxmlformats.org/drawingml/2006/picture">
+                      <pic:pic xmlns:pic="http://schemas.openxmlformats.org/drawingml/2006/picture">
+                        <pic:nvPicPr>
+                          <pic:cNvPr id="39" name="Picture 39"/>
+                          <pic:cNvPicPr/>
+                        </pic:nvPicPr>
+                        <pic:blipFill>
+                          <a:blip r:embed="rId18">
+                            <a:extLst>
+                              <a:ext uri="{28A0092B-C50C-407E-A947-70E740481C1C}">
+                                <a14:useLocalDpi xmlns:a14="http://schemas.microsoft.com/office/drawing/2010/main" val="0"/>
+                              </a:ext>
+                            </a:extLst>
+                          </a:blip>
+                          <a:stretch>
+                            <a:fillRect/>
+                          </a:stretch>
+                        </pic:blipFill>
+                        <pic:spPr>
+                          <a:xfrm>
+                            <a:off x="0" y="0"/>
+                            <a:ext cx="984753" cy="984753"/>
+                          </a:xfrm>
+                          <a:prstGeom prst="rect">
+                            <a:avLst/>
+                          </a:prstGeom>
+                        </pic:spPr>
+                      </pic:pic>
+                    </a:graphicData>
+                  </a:graphic>
+                </wp:inline>
+              </w:drawing>
+            </w:r>
+          </w:p>
+        </w:tc>
+        <w:tc>
+          <w:tcPr>
+            <w:tcW w:w="2338" w:type="dxa"/>
+          </w:tcPr>
+          <w:p>
+            <w:pPr>
+              <w:pStyle w:val="ListParagraph"/>
+              <w:autoSpaceDE w:val="0"/>
+              <w:autoSpaceDN w:val="0"/>
+              <w:adjustRightInd w:val="0"/>
+              <w:ind w:left="0"/>
+              <w:jc w:val="center"/>
+              <w:rPr>
+                <w:lang w:val="en-US"/>
+              </w:rPr>
+            </w:pPr>
+            <w:r>
+              <w:rPr>
+                <w:noProof/>
+                <w:lang w:val="en-US"/>
+              </w:rPr>
+              <w:drawing>
+                <wp:inline distT="0" distB="0" distL="0" distR="0" wp14:anchorId="36FB4DA5" wp14:editId="3124F490">
+                  <wp:extent cx="951355" cy="951355"/>
+                  <wp:effectExtent l="0" t="0" r="1270" b="1270"/>
+                  <wp:docPr id="40" name="Picture 40"/>
+                  <wp:cNvGraphicFramePr>
+                    <a:graphicFrameLocks xmlns:a="http://schemas.openxmlformats.org/drawingml/2006/main" noChangeAspect="1"/>
+                  </wp:cNvGraphicFramePr>
+                  <a:graphic xmlns:a="http://schemas.openxmlformats.org/drawingml/2006/main">
+                    <a:graphicData uri="http://schemas.openxmlformats.org/drawingml/2006/picture">
+                      <pic:pic xmlns:pic="http://schemas.openxmlformats.org/drawingml/2006/picture">
+                        <pic:nvPicPr>
+                          <pic:cNvPr id="40" name="Picture 40"/>
+                          <pic:cNvPicPr/>
+                        </pic:nvPicPr>
+                        <pic:blipFill>
+                          <a:blip r:embed="rId28">
+                            <a:extLst>
+                              <a:ext uri="{28A0092B-C50C-407E-A947-70E740481C1C}">
+                                <a14:useLocalDpi xmlns:a14="http://schemas.microsoft.com/office/drawing/2010/main" val="0"/>
+                              </a:ext>
+                            </a:extLst>
+                          </a:blip>
+                          <a:stretch>
+                            <a:fillRect/>
+                          </a:stretch>
+                        </pic:blipFill>
+                        <pic:spPr>
+                          <a:xfrm>
+                            <a:off x="0" y="0"/>
+                            <a:ext cx="959089" cy="959089"/>
+                          </a:xfrm>
+                          <a:prstGeom prst="rect">
+                            <a:avLst/>
+                          </a:prstGeom>
+                        </pic:spPr>
+                      </pic:pic>
+                    </a:graphicData>
+                  </a:graphic>
+                </wp:inline>
+              </w:drawing>
+            </w:r>
+          </w:p>
+        </w:tc>
+      </w:tr>
+      <w:tr>
+        <w:tc>
+          <w:tcPr>
+            <w:tcW w:w="2337" w:type="dxa"/>
+          </w:tcPr>
+          <w:p>
+            <w:pPr>
+              <w:pStyle w:val="ListParagraph"/>
+              <w:autoSpaceDE w:val="0"/>
+              <w:autoSpaceDN w:val="0"/>
+              <w:adjustRightInd w:val="0"/>
+              <w:ind w:left="0"/>
+              <w:jc w:val="center"/>
+              <w:rPr>
+                <w:lang w:val="en-US"/>
+              </w:rPr>
+            </w:pPr>
+            <w:r>
+              <w:rPr>
+                <w:lang w:val="en-US"/>
+              </w:rPr>
+              <w:t>0.12 * 1.05</w:t>
+            </w:r>
+          </w:p>
+        </w:tc>
+        <w:tc>
+          <w:tcPr>
+            <w:tcW w:w="2337" w:type="dxa"/>
+          </w:tcPr>
+          <w:p>
+            <w:pPr>
+              <w:pStyle w:val="ListParagraph"/>
+              <w:autoSpaceDE w:val="0"/>
+              <w:autoSpaceDN w:val="0"/>
+              <w:adjustRightInd w:val="0"/>
+              <w:ind w:left="0"/>
+              <w:jc w:val="center"/>
+              <w:rPr>
+                <w:lang w:val="en-US"/>
+              </w:rPr>
+            </w:pPr>
+            <w:r>
+              <w:rPr>
+                <w:lang w:val="en-US"/>
+              </w:rPr>
+              <w:t>80.47%</w:t>
+            </w:r>
+          </w:p>
+        </w:tc>
+        <w:tc>
+          <w:tcPr>
+            <w:tcW w:w="2338" w:type="dxa"/>
+          </w:tcPr>
+          <w:p>
+            <w:pPr>
+              <w:pStyle w:val="ListParagraph"/>
+              <w:autoSpaceDE w:val="0"/>
+              <w:autoSpaceDN w:val="0"/>
+              <w:adjustRightInd w:val="0"/>
+              <w:ind w:left="0"/>
+              <w:jc w:val="center"/>
+              <w:rPr>
+                <w:lang w:val="en-US"/>
+              </w:rPr>
+            </w:pPr>
+            <w:r>
+              <w:rPr>
+                <w:noProof/>
+                <w:lang w:val="en-US"/>
+              </w:rPr>
+              <w:drawing>
+                <wp:inline distT="0" distB="0" distL="0" distR="0" wp14:anchorId="0AB69854" wp14:editId="040BBA8F">
+                  <wp:extent cx="944380" cy="944380"/>
+                  <wp:effectExtent l="0" t="0" r="0" b="0"/>
+                  <wp:docPr id="41" name="Picture 41"/>
+                  <wp:cNvGraphicFramePr>
+                    <a:graphicFrameLocks xmlns:a="http://schemas.openxmlformats.org/drawingml/2006/main" noChangeAspect="1"/>
+                  </wp:cNvGraphicFramePr>
+                  <a:graphic xmlns:a="http://schemas.openxmlformats.org/drawingml/2006/main">
+                    <a:graphicData uri="http://schemas.openxmlformats.org/drawingml/2006/picture">
+                      <pic:pic xmlns:pic="http://schemas.openxmlformats.org/drawingml/2006/picture">
+                        <pic:nvPicPr>
+                          <pic:cNvPr id="41" name="Picture 41"/>
+                          <pic:cNvPicPr/>
+                        </pic:nvPicPr>
+                        <pic:blipFill>
+                          <a:blip r:embed="rId18">
+                            <a:extLst>
+                              <a:ext uri="{28A0092B-C50C-407E-A947-70E740481C1C}">
+                                <a14:useLocalDpi xmlns:a14="http://schemas.microsoft.com/office/drawing/2010/main" val="0"/>
+                              </a:ext>
+                            </a:extLst>
+                          </a:blip>
+                          <a:stretch>
+                            <a:fillRect/>
+                          </a:stretch>
+                        </pic:blipFill>
+                        <pic:spPr>
+                          <a:xfrm>
+                            <a:off x="0" y="0"/>
+                            <a:ext cx="964847" cy="964847"/>
+                          </a:xfrm>
+                          <a:prstGeom prst="rect">
+                            <a:avLst/>
+                          </a:prstGeom>
+                        </pic:spPr>
+                      </pic:pic>
+                    </a:graphicData>
+                  </a:graphic>
+                </wp:inline>
+              </w:drawing>
+            </w:r>
+          </w:p>
+        </w:tc>
+        <w:tc>
+          <w:tcPr>
+            <w:tcW w:w="2338" w:type="dxa"/>
+          </w:tcPr>
+          <w:p>
+            <w:pPr>
+              <w:pStyle w:val="ListParagraph"/>
+              <w:autoSpaceDE w:val="0"/>
+              <w:autoSpaceDN w:val="0"/>
+              <w:adjustRightInd w:val="0"/>
+              <w:ind w:left="0"/>
+              <w:jc w:val="center"/>
+              <w:rPr>
+                <w:lang w:val="en-US"/>
+              </w:rPr>
+            </w:pPr>
+            <w:r>
+              <w:rPr>
+                <w:noProof/>
+                <w:lang w:val="en-US"/>
+              </w:rPr>
+              <w:drawing>
+                <wp:inline distT="0" distB="0" distL="0" distR="0" wp14:anchorId="082D6B15" wp14:editId="16628AD5">
+                  <wp:extent cx="936750" cy="936750"/>
+                  <wp:effectExtent l="0" t="0" r="3175" b="3175"/>
+                  <wp:docPr id="42" name="Picture 42"/>
+                  <wp:cNvGraphicFramePr>
+                    <a:graphicFrameLocks xmlns:a="http://schemas.openxmlformats.org/drawingml/2006/main" noChangeAspect="1"/>
+                  </wp:cNvGraphicFramePr>
+                  <a:graphic xmlns:a="http://schemas.openxmlformats.org/drawingml/2006/main">
+                    <a:graphicData uri="http://schemas.openxmlformats.org/drawingml/2006/picture">
+                      <pic:pic xmlns:pic="http://schemas.openxmlformats.org/drawingml/2006/picture">
+                        <pic:nvPicPr>
+                          <pic:cNvPr id="42" name="Picture 42"/>
+                          <pic:cNvPicPr/>
+                        </pic:nvPicPr>
+                        <pic:blipFill>
+                          <a:blip r:embed="rId29">
+                            <a:extLst>
+                              <a:ext uri="{28A0092B-C50C-407E-A947-70E740481C1C}">
+                                <a14:useLocalDpi xmlns:a14="http://schemas.microsoft.com/office/drawing/2010/main" val="0"/>
+                              </a:ext>
+                            </a:extLst>
+                          </a:blip>
+                          <a:stretch>
+                            <a:fillRect/>
+                          </a:stretch>
+                        </pic:blipFill>
+                        <pic:spPr>
+                          <a:xfrm>
+                            <a:off x="0" y="0"/>
+                            <a:ext cx="962168" cy="962168"/>
+                          </a:xfrm>
+                          <a:prstGeom prst="rect">
+                            <a:avLst/>
+                          </a:prstGeom>
+                        </pic:spPr>
+                      </pic:pic>
+                    </a:graphicData>
+                  </a:graphic>
+                </wp:inline>
+              </w:drawing>
+            </w:r>
+          </w:p>
+        </w:tc>
+      </w:tr>
+      <w:tr>
+        <w:tc>
+          <w:tcPr>
+            <w:tcW w:w="2337" w:type="dxa"/>
+          </w:tcPr>
+          <w:p>
+            <w:pPr>
+              <w:pStyle w:val="ListParagraph"/>
+              <w:autoSpaceDE w:val="0"/>
+              <w:autoSpaceDN w:val="0"/>
+              <w:adjustRightInd w:val="0"/>
+              <w:ind w:left="0"/>
+              <w:jc w:val="center"/>
+              <w:rPr>
+                <w:lang w:val="en-US"/>
+              </w:rPr>
+            </w:pPr>
+            <w:r>
+              <w:rPr>
+                <w:lang w:val="en-US"/>
+              </w:rPr>
+              <w:t>0.12 * 1.075</w:t>
+            </w:r>
+          </w:p>
+        </w:tc>
+        <w:tc>
+          <w:tcPr>
+            <w:tcW w:w="2337" w:type="dxa"/>
+          </w:tcPr>
+          <w:p>
+            <w:pPr>
+              <w:pStyle w:val="ListParagraph"/>
+              <w:autoSpaceDE w:val="0"/>
+              <w:autoSpaceDN w:val="0"/>
+              <w:adjustRightInd w:val="0"/>
+              <w:ind w:left="0"/>
+              <w:jc w:val="center"/>
+              <w:rPr>
+                <w:lang w:val="en-US"/>
+              </w:rPr>
+            </w:pPr>
+            <w:r>
+              <w:rPr>
+                <w:lang w:val="en-US"/>
+              </w:rPr>
+              <w:t>81.66</w:t>
+            </w:r>
+            <w:r>
+              <w:rPr>
+                <w:lang w:val="en-US"/>
+              </w:rPr>
+              <w:t>%</w:t>
+            </w:r>
+          </w:p>
+        </w:tc>
+        <w:tc>
+          <w:tcPr>
+            <w:tcW w:w="2338" w:type="dxa"/>
+          </w:tcPr>
+          <w:p>
+            <w:pPr>
+              <w:pStyle w:val="ListParagraph"/>
+              <w:autoSpaceDE w:val="0"/>
+              <w:autoSpaceDN w:val="0"/>
+              <w:adjustRightInd w:val="0"/>
+              <w:ind w:left="0"/>
+              <w:jc w:val="center"/>
+              <w:rPr>
+                <w:lang w:val="en-US"/>
+              </w:rPr>
+            </w:pPr>
+            <w:r>
+              <w:rPr>
+                <w:noProof/>
+                <w:lang w:val="en-US"/>
+              </w:rPr>
+              <w:drawing>
+                <wp:inline distT="0" distB="0" distL="0" distR="0" wp14:anchorId="6884C86A" wp14:editId="0CB08539">
+                  <wp:extent cx="944380" cy="944380"/>
+                  <wp:effectExtent l="0" t="0" r="0" b="0"/>
+                  <wp:docPr id="43" name="Picture 43"/>
+                  <wp:cNvGraphicFramePr>
+                    <a:graphicFrameLocks xmlns:a="http://schemas.openxmlformats.org/drawingml/2006/main" noChangeAspect="1"/>
+                  </wp:cNvGraphicFramePr>
+                  <a:graphic xmlns:a="http://schemas.openxmlformats.org/drawingml/2006/main">
+                    <a:graphicData uri="http://schemas.openxmlformats.org/drawingml/2006/picture">
+                      <pic:pic xmlns:pic="http://schemas.openxmlformats.org/drawingml/2006/picture">
+                        <pic:nvPicPr>
+                          <pic:cNvPr id="43" name="Picture 43"/>
+                          <pic:cNvPicPr/>
+                        </pic:nvPicPr>
+                        <pic:blipFill>
+                          <a:blip r:embed="rId18">
+                            <a:extLst>
+                              <a:ext uri="{28A0092B-C50C-407E-A947-70E740481C1C}">
+                                <a14:useLocalDpi xmlns:a14="http://schemas.microsoft.com/office/drawing/2010/main" val="0"/>
+                              </a:ext>
+                            </a:extLst>
+                          </a:blip>
+                          <a:stretch>
+                            <a:fillRect/>
+                          </a:stretch>
+                        </pic:blipFill>
+                        <pic:spPr>
+                          <a:xfrm>
+                            <a:off x="0" y="0"/>
+                            <a:ext cx="971063" cy="971063"/>
+                          </a:xfrm>
+                          <a:prstGeom prst="rect">
+                            <a:avLst/>
+                          </a:prstGeom>
+                        </pic:spPr>
+                      </pic:pic>
+                    </a:graphicData>
+                  </a:graphic>
+                </wp:inline>
+              </w:drawing>
+            </w:r>
+          </w:p>
+        </w:tc>
+        <w:tc>
+          <w:tcPr>
+            <w:tcW w:w="2338" w:type="dxa"/>
+          </w:tcPr>
+          <w:p>
+            <w:pPr>
+              <w:pStyle w:val="ListParagraph"/>
+              <w:autoSpaceDE w:val="0"/>
+              <w:autoSpaceDN w:val="0"/>
+              <w:adjustRightInd w:val="0"/>
+              <w:ind w:left="0"/>
+              <w:jc w:val="center"/>
+              <w:rPr>
+                <w:lang w:val="en-US"/>
+              </w:rPr>
+            </w:pPr>
+            <w:r>
+              <w:rPr>
+                <w:noProof/>
+                <w:lang w:val="en-US"/>
+              </w:rPr>
+              <w:drawing>
+                <wp:inline distT="0" distB="0" distL="0" distR="0" wp14:anchorId="41BC6C6A" wp14:editId="45CDFED4">
+                  <wp:extent cx="936750" cy="936750"/>
+                  <wp:effectExtent l="0" t="0" r="3175" b="3175"/>
+                  <wp:docPr id="44" name="Picture 44"/>
+                  <wp:cNvGraphicFramePr>
+                    <a:graphicFrameLocks xmlns:a="http://schemas.openxmlformats.org/drawingml/2006/main" noChangeAspect="1"/>
+                  </wp:cNvGraphicFramePr>
+                  <a:graphic xmlns:a="http://schemas.openxmlformats.org/drawingml/2006/main">
+                    <a:graphicData uri="http://schemas.openxmlformats.org/drawingml/2006/picture">
+                      <pic:pic xmlns:pic="http://schemas.openxmlformats.org/drawingml/2006/picture">
+                        <pic:nvPicPr>
+                          <pic:cNvPr id="44" name="Picture 44"/>
+                          <pic:cNvPicPr/>
+                        </pic:nvPicPr>
+                        <pic:blipFill>
+                          <a:blip r:embed="rId29">
+                            <a:extLst>
+                              <a:ext uri="{28A0092B-C50C-407E-A947-70E740481C1C}">
+                                <a14:useLocalDpi xmlns:a14="http://schemas.microsoft.com/office/drawing/2010/main" val="0"/>
+                              </a:ext>
+                            </a:extLst>
+                          </a:blip>
+                          <a:stretch>
+                            <a:fillRect/>
+                          </a:stretch>
+                        </pic:blipFill>
+                        <pic:spPr>
+                          <a:xfrm>
+                            <a:off x="0" y="0"/>
+                            <a:ext cx="947857" cy="947857"/>
+                          </a:xfrm>
+                          <a:prstGeom prst="rect">
+                            <a:avLst/>
+                          </a:prstGeom>
+                        </pic:spPr>
+                      </pic:pic>
+                    </a:graphicData>
+                  </a:graphic>
+                </wp:inline>
+              </w:drawing>
+            </w:r>
+          </w:p>
+        </w:tc>
+      </w:tr>
+      <w:tr>
+        <w:tc>
+          <w:tcPr>
+            <w:tcW w:w="2337" w:type="dxa"/>
+          </w:tcPr>
+          <w:p>
+            <w:pPr>
+              <w:pStyle w:val="ListParagraph"/>
+              <w:autoSpaceDE w:val="0"/>
+              <w:autoSpaceDN w:val="0"/>
+              <w:adjustRightInd w:val="0"/>
+              <w:ind w:left="0"/>
+              <w:jc w:val="center"/>
+              <w:rPr>
+                <w:lang w:val="en-US"/>
+              </w:rPr>
+            </w:pPr>
+            <w:r>
+              <w:rPr>
+                <w:lang w:val="en-US"/>
+              </w:rPr>
+              <w:t>0.12 * 1.</w:t>
+            </w:r>
+            <w:r>
+              <w:rPr>
+                <w:lang w:val="en-US"/>
+              </w:rPr>
+              <w:t>1</w:t>
+            </w:r>
+          </w:p>
+        </w:tc>
+        <w:tc>
+          <w:tcPr>
+            <w:tcW w:w="2337" w:type="dxa"/>
+          </w:tcPr>
+          <w:p>
+            <w:pPr>
+              <w:pStyle w:val="ListParagraph"/>
+              <w:autoSpaceDE w:val="0"/>
+              <w:autoSpaceDN w:val="0"/>
+              <w:adjustRightInd w:val="0"/>
+              <w:ind w:left="0"/>
+              <w:jc w:val="center"/>
+              <w:rPr>
+                <w:lang w:val="en-US"/>
+              </w:rPr>
+            </w:pPr>
+            <w:r>
+              <w:rPr>
+                <w:lang w:val="en-US"/>
+              </w:rPr>
+              <w:t>82.55%</w:t>
+            </w:r>
+          </w:p>
+        </w:tc>
+        <w:tc>
+          <w:tcPr>
+            <w:tcW w:w="2338" w:type="dxa"/>
+          </w:tcPr>
+          <w:p>
+            <w:pPr>
+              <w:pStyle w:val="ListParagraph"/>
+              <w:autoSpaceDE w:val="0"/>
+              <w:autoSpaceDN w:val="0"/>
+              <w:adjustRightInd w:val="0"/>
+              <w:ind w:left="0"/>
+              <w:jc w:val="center"/>
+              <w:rPr>
+                <w:lang w:val="en-US"/>
+              </w:rPr>
+            </w:pPr>
+            <w:r>
+              <w:rPr>
+                <w:noProof/>
+                <w:lang w:val="en-US"/>
+              </w:rPr>
+              <w:drawing>
+                <wp:inline distT="0" distB="0" distL="0" distR="0" wp14:anchorId="7B1BA7D3" wp14:editId="47238E11">
+                  <wp:extent cx="936375" cy="936375"/>
+                  <wp:effectExtent l="0" t="0" r="3810" b="3810"/>
+                  <wp:docPr id="46" name="Picture 46"/>
+                  <wp:cNvGraphicFramePr>
+                    <a:graphicFrameLocks xmlns:a="http://schemas.openxmlformats.org/drawingml/2006/main" noChangeAspect="1"/>
+                  </wp:cNvGraphicFramePr>
+                  <a:graphic xmlns:a="http://schemas.openxmlformats.org/drawingml/2006/main">
+                    <a:graphicData uri="http://schemas.openxmlformats.org/drawingml/2006/picture">
+                      <pic:pic xmlns:pic="http://schemas.openxmlformats.org/drawingml/2006/picture">
+                        <pic:nvPicPr>
+                          <pic:cNvPr id="46" name="Picture 46"/>
+                          <pic:cNvPicPr/>
+                        </pic:nvPicPr>
+                        <pic:blipFill>
+                          <a:blip r:embed="rId18">
+                            <a:extLst>
+                              <a:ext uri="{28A0092B-C50C-407E-A947-70E740481C1C}">
+                                <a14:useLocalDpi xmlns:a14="http://schemas.microsoft.com/office/drawing/2010/main" val="0"/>
+                              </a:ext>
+                            </a:extLst>
+                          </a:blip>
+                          <a:stretch>
+                            <a:fillRect/>
+                          </a:stretch>
+                        </pic:blipFill>
+                        <pic:spPr>
+                          <a:xfrm>
+                            <a:off x="0" y="0"/>
+                            <a:ext cx="976657" cy="976657"/>
+                          </a:xfrm>
+                          <a:prstGeom prst="rect">
+                            <a:avLst/>
+                          </a:prstGeom>
+                        </pic:spPr>
+                      </pic:pic>
+                    </a:graphicData>
+                  </a:graphic>
+                </wp:inline>
+              </w:drawing>
+            </w:r>
+          </w:p>
+        </w:tc>
+        <w:tc>
+          <w:tcPr>
+            <w:tcW w:w="2338" w:type="dxa"/>
+          </w:tcPr>
+          <w:p>
+            <w:pPr>
+              <w:pStyle w:val="ListParagraph"/>
+              <w:autoSpaceDE w:val="0"/>
+              <w:autoSpaceDN w:val="0"/>
+              <w:adjustRightInd w:val="0"/>
+              <w:ind w:left="0"/>
+              <w:jc w:val="center"/>
+              <w:rPr>
+                <w:lang w:val="en-US"/>
+              </w:rPr>
+            </w:pPr>
+            <w:r>
+              <w:rPr>
+                <w:noProof/>
+                <w:lang w:val="en-US"/>
+              </w:rPr>
+              <w:drawing>
+                <wp:inline distT="0" distB="0" distL="0" distR="0" wp14:anchorId="4173A5A0" wp14:editId="7F225E18">
+                  <wp:extent cx="928494" cy="928494"/>
+                  <wp:effectExtent l="0" t="0" r="0" b="0"/>
+                  <wp:docPr id="45" name="Picture 45"/>
+                  <wp:cNvGraphicFramePr>
+                    <a:graphicFrameLocks xmlns:a="http://schemas.openxmlformats.org/drawingml/2006/main" noChangeAspect="1"/>
+                  </wp:cNvGraphicFramePr>
+                  <a:graphic xmlns:a="http://schemas.openxmlformats.org/drawingml/2006/main">
+                    <a:graphicData uri="http://schemas.openxmlformats.org/drawingml/2006/picture">
+                      <pic:pic xmlns:pic="http://schemas.openxmlformats.org/drawingml/2006/picture">
+                        <pic:nvPicPr>
+                          <pic:cNvPr id="45" name="Picture 45"/>
+                          <pic:cNvPicPr/>
+                        </pic:nvPicPr>
+                        <pic:blipFill>
+                          <a:blip r:embed="rId30">
+                            <a:extLst>
+                              <a:ext uri="{28A0092B-C50C-407E-A947-70E740481C1C}">
+                                <a14:useLocalDpi xmlns:a14="http://schemas.microsoft.com/office/drawing/2010/main" val="0"/>
+                              </a:ext>
+                            </a:extLst>
+                          </a:blip>
+                          <a:stretch>
+                            <a:fillRect/>
+                          </a:stretch>
+                        </pic:blipFill>
+                        <pic:spPr>
+                          <a:xfrm>
+                            <a:off x="0" y="0"/>
+                            <a:ext cx="942357" cy="942357"/>
+                          </a:xfrm>
+                          <a:prstGeom prst="rect">
+                            <a:avLst/>
+                          </a:prstGeom>
+                        </pic:spPr>
+                      </pic:pic>
+                    </a:graphicData>
+                  </a:graphic>
+                </wp:inline>
+              </w:drawing>
+            </w:r>
+          </w:p>
+        </w:tc>
+      </w:tr>
+    </w:tbl>
+    <w:p>
+      <w:pPr>
+        <w:pStyle w:val="ListParagraph"/>
+        <w:autoSpaceDE w:val="0"/>
+        <w:autoSpaceDN w:val="0"/>
+        <w:adjustRightInd w:val="0"/>
+        <w:rPr>
+          <w:lang w:val="en-US"/>
+        </w:rPr>
+      </w:pPr>
+    </w:p>
+    <w:p>
+      <w:pPr>
+        <w:autoSpaceDE w:val="0"/>
+        <w:autoSpaceDN w:val="0"/>
+        <w:adjustRightInd w:val="0"/>
+        <w:rPr>
+          <w:lang w:val="en-US"/>
+        </w:rPr>
+      </w:pPr>
+      <w:r>
+        <w:rPr>
+          <w:lang w:val="en-US"/>
+        </w:rPr>
+        <w:t>As can be seen in the table above, I used different variants of epsilon, ranging from the original 0.12 to values higher by [</w:t>
+      </w:r>
+      <w:r>
+        <w:rPr>
+          <w:lang w:val="en-US"/>
+        </w:rPr>
+        <w:t>2.5%, 5%, 7.5% and 10%] respectively.</w:t>
+      </w:r>
+    </w:p>
+    <w:p>
+      <w:pPr>
+        <w:autoSpaceDE w:val="0"/>
+        <w:autoSpaceDN w:val="0"/>
+        <w:adjustRightInd w:val="0"/>
+        <w:rPr>
+          <w:lang w:val="en-US"/>
+        </w:rPr>
+      </w:pPr>
+      <w:r>
+        <w:rPr>
+          <w:lang w:val="en-US"/>
+        </w:rPr>
+        <w:t>As I was increasing epsilon, the success rate increased accordingly, while keeping the images’ human recognizability intact, as can be seen by visualization.</w:t>
+      </w:r>
+    </w:p>
+    <w:p>
+      <w:pPr>
+        <w:autoSpaceDE w:val="0"/>
+        <w:autoSpaceDN w:val="0"/>
+        <w:adjustRightInd w:val="0"/>
+        <w:rPr>
+          <w:lang w:val="en-US"/>
+        </w:rPr>
+      </w:pPr>
+    </w:p>
+    <w:p>
+      <w:pPr>
+        <w:autoSpaceDE w:val="0"/>
+        <w:autoSpaceDN w:val="0"/>
+        <w:adjustRightInd w:val="0"/>
+        <w:rPr>
+          <w:lang w:val="en-US"/>
+        </w:rPr>
+      </w:pPr>
+      <w:r>
+        <w:rPr>
+          <w:lang w:val="en-US"/>
+        </w:rPr>
+        <w:t>The intuitive explanation for the relative success of epsilon-tempering can be divided into two:</w:t>
+      </w:r>
+    </w:p>
+    <w:p>
+      <w:pPr>
+        <w:pStyle w:val="ListParagraph"/>
+        <w:numPr>
+          <w:ilvl w:val="0"/>
+          <w:numId w:val="8"/>
+        </w:numPr>
+        <w:autoSpaceDE w:val="0"/>
+        <w:autoSpaceDN w:val="0"/>
+        <w:adjustRightInd w:val="0"/>
+        <w:rPr>
+          <w:lang w:val="en-US"/>
+        </w:rPr>
+      </w:pPr>
+      <w:r>
+        <w:rPr>
+          <w:lang w:val="en-US"/>
+        </w:rPr>
+        <w:t xml:space="preserve">The original ‘pretrained’ was trained with a specific epsilon value, </w:t>
+      </w:r>
+      <w:r>
+        <w:rPr>
+          <w:lang w:val="en-US"/>
+        </w:rPr>
+        <w:t>so that it loses robustness when presented with</w:t>
+      </w:r>
+      <w:r>
+        <w:rPr>
+          <w:lang w:val="en-US"/>
+        </w:rPr>
+        <w:t xml:space="preserve"> </w:t>
+      </w:r>
+      <w:r>
+        <w:rPr>
+          <w:lang w:val="en-US"/>
+        </w:rPr>
+        <w:t>adversarial examples of different epsilon.</w:t>
+      </w:r>
+    </w:p>
+    <w:p>
+      <w:pPr>
+        <w:pStyle w:val="ListParagraph"/>
+        <w:numPr>
+          <w:ilvl w:val="0"/>
+          <w:numId w:val="8"/>
+        </w:numPr>
+        <w:autoSpaceDE w:val="0"/>
+        <w:autoSpaceDN w:val="0"/>
+        <w:adjustRightInd w:val="0"/>
+        <w:rPr>
+          <w:lang w:val="en-US"/>
+        </w:rPr>
+      </w:pPr>
+      <w:r>
+        <w:rPr>
+          <w:lang w:val="en-US"/>
+        </w:rPr>
+        <w:t>The higher the epsilon – the higher perturbation, meaning more chance of ‘detaching’ from original class.</w:t>
+      </w:r>
     </w:p>
     <w:sectPr>
       <w:pgSz w:w="12240" w:h="15840"/>
@@ -942,6 +4937,362 @@
     </w:lvl>
   </w:abstractNum>
   <w:abstractNum w:abstractNumId="1" w15:restartNumberingAfterBreak="0">
+    <w:nsid w:val="384150FB"/>
+    <w:multiLevelType w:val="hybridMultilevel"/>
+    <w:tmpl w:val="928EE066"/>
+    <w:lvl w:ilvl="0" w:tplc="FFFFFFFF">
+      <w:start w:val="1"/>
+      <w:numFmt w:val="decimal"/>
+      <w:lvlText w:val="%1."/>
+      <w:lvlJc w:val="left"/>
+      <w:pPr>
+        <w:ind w:left="720" w:hanging="360"/>
+      </w:pPr>
+      <w:rPr>
+        <w:rFonts w:hint="default"/>
+      </w:rPr>
+    </w:lvl>
+    <w:lvl w:ilvl="1" w:tplc="FFFFFFFF">
+      <w:start w:val="1"/>
+      <w:numFmt w:val="lowerLetter"/>
+      <w:lvlText w:val="%2."/>
+      <w:lvlJc w:val="left"/>
+      <w:pPr>
+        <w:ind w:left="1440" w:hanging="360"/>
+      </w:pPr>
+    </w:lvl>
+    <w:lvl w:ilvl="2" w:tplc="FFFFFFFF" w:tentative="1">
+      <w:start w:val="1"/>
+      <w:numFmt w:val="lowerRoman"/>
+      <w:lvlText w:val="%3."/>
+      <w:lvlJc w:val="right"/>
+      <w:pPr>
+        <w:ind w:left="2160" w:hanging="180"/>
+      </w:pPr>
+    </w:lvl>
+    <w:lvl w:ilvl="3" w:tplc="FFFFFFFF" w:tentative="1">
+      <w:start w:val="1"/>
+      <w:numFmt w:val="decimal"/>
+      <w:lvlText w:val="%4."/>
+      <w:lvlJc w:val="left"/>
+      <w:pPr>
+        <w:ind w:left="2880" w:hanging="360"/>
+      </w:pPr>
+    </w:lvl>
+    <w:lvl w:ilvl="4" w:tplc="FFFFFFFF" w:tentative="1">
+      <w:start w:val="1"/>
+      <w:numFmt w:val="lowerLetter"/>
+      <w:lvlText w:val="%5."/>
+      <w:lvlJc w:val="left"/>
+      <w:pPr>
+        <w:ind w:left="3600" w:hanging="360"/>
+      </w:pPr>
+    </w:lvl>
+    <w:lvl w:ilvl="5" w:tplc="FFFFFFFF" w:tentative="1">
+      <w:start w:val="1"/>
+      <w:numFmt w:val="lowerRoman"/>
+      <w:lvlText w:val="%6."/>
+      <w:lvlJc w:val="right"/>
+      <w:pPr>
+        <w:ind w:left="4320" w:hanging="180"/>
+      </w:pPr>
+    </w:lvl>
+    <w:lvl w:ilvl="6" w:tplc="FFFFFFFF" w:tentative="1">
+      <w:start w:val="1"/>
+      <w:numFmt w:val="decimal"/>
+      <w:lvlText w:val="%7."/>
+      <w:lvlJc w:val="left"/>
+      <w:pPr>
+        <w:ind w:left="5040" w:hanging="360"/>
+      </w:pPr>
+    </w:lvl>
+    <w:lvl w:ilvl="7" w:tplc="FFFFFFFF" w:tentative="1">
+      <w:start w:val="1"/>
+      <w:numFmt w:val="lowerLetter"/>
+      <w:lvlText w:val="%8."/>
+      <w:lvlJc w:val="left"/>
+      <w:pPr>
+        <w:ind w:left="5760" w:hanging="360"/>
+      </w:pPr>
+    </w:lvl>
+    <w:lvl w:ilvl="8" w:tplc="FFFFFFFF" w:tentative="1">
+      <w:start w:val="1"/>
+      <w:numFmt w:val="lowerRoman"/>
+      <w:lvlText w:val="%9."/>
+      <w:lvlJc w:val="right"/>
+      <w:pPr>
+        <w:ind w:left="6480" w:hanging="180"/>
+      </w:pPr>
+    </w:lvl>
+  </w:abstractNum>
+  <w:abstractNum w:abstractNumId="2" w15:restartNumberingAfterBreak="0">
+    <w:nsid w:val="3C251659"/>
+    <w:multiLevelType w:val="hybridMultilevel"/>
+    <w:tmpl w:val="772C40B0"/>
+    <w:lvl w:ilvl="0" w:tplc="0409000F">
+      <w:start w:val="1"/>
+      <w:numFmt w:val="decimal"/>
+      <w:lvlText w:val="%1."/>
+      <w:lvlJc w:val="left"/>
+      <w:pPr>
+        <w:ind w:left="720" w:hanging="360"/>
+      </w:pPr>
+      <w:rPr>
+        <w:rFonts w:hint="default"/>
+      </w:rPr>
+    </w:lvl>
+    <w:lvl w:ilvl="1" w:tplc="04090019" w:tentative="1">
+      <w:start w:val="1"/>
+      <w:numFmt w:val="lowerLetter"/>
+      <w:lvlText w:val="%2."/>
+      <w:lvlJc w:val="left"/>
+      <w:pPr>
+        <w:ind w:left="1440" w:hanging="360"/>
+      </w:pPr>
+    </w:lvl>
+    <w:lvl w:ilvl="2" w:tplc="0409001B" w:tentative="1">
+      <w:start w:val="1"/>
+      <w:numFmt w:val="lowerRoman"/>
+      <w:lvlText w:val="%3."/>
+      <w:lvlJc w:val="right"/>
+      <w:pPr>
+        <w:ind w:left="2160" w:hanging="180"/>
+      </w:pPr>
+    </w:lvl>
+    <w:lvl w:ilvl="3" w:tplc="0409000F" w:tentative="1">
+      <w:start w:val="1"/>
+      <w:numFmt w:val="decimal"/>
+      <w:lvlText w:val="%4."/>
+      <w:lvlJc w:val="left"/>
+      <w:pPr>
+        <w:ind w:left="2880" w:hanging="360"/>
+      </w:pPr>
+    </w:lvl>
+    <w:lvl w:ilvl="4" w:tplc="04090019" w:tentative="1">
+      <w:start w:val="1"/>
+      <w:numFmt w:val="lowerLetter"/>
+      <w:lvlText w:val="%5."/>
+      <w:lvlJc w:val="left"/>
+      <w:pPr>
+        <w:ind w:left="3600" w:hanging="360"/>
+      </w:pPr>
+    </w:lvl>
+    <w:lvl w:ilvl="5" w:tplc="0409001B" w:tentative="1">
+      <w:start w:val="1"/>
+      <w:numFmt w:val="lowerRoman"/>
+      <w:lvlText w:val="%6."/>
+      <w:lvlJc w:val="right"/>
+      <w:pPr>
+        <w:ind w:left="4320" w:hanging="180"/>
+      </w:pPr>
+    </w:lvl>
+    <w:lvl w:ilvl="6" w:tplc="0409000F" w:tentative="1">
+      <w:start w:val="1"/>
+      <w:numFmt w:val="decimal"/>
+      <w:lvlText w:val="%7."/>
+      <w:lvlJc w:val="left"/>
+      <w:pPr>
+        <w:ind w:left="5040" w:hanging="360"/>
+      </w:pPr>
+    </w:lvl>
+    <w:lvl w:ilvl="7" w:tplc="04090019" w:tentative="1">
+      <w:start w:val="1"/>
+      <w:numFmt w:val="lowerLetter"/>
+      <w:lvlText w:val="%8."/>
+      <w:lvlJc w:val="left"/>
+      <w:pPr>
+        <w:ind w:left="5760" w:hanging="360"/>
+      </w:pPr>
+    </w:lvl>
+    <w:lvl w:ilvl="8" w:tplc="0409001B" w:tentative="1">
+      <w:start w:val="1"/>
+      <w:numFmt w:val="lowerRoman"/>
+      <w:lvlText w:val="%9."/>
+      <w:lvlJc w:val="right"/>
+      <w:pPr>
+        <w:ind w:left="6480" w:hanging="180"/>
+      </w:pPr>
+    </w:lvl>
+  </w:abstractNum>
+  <w:abstractNum w:abstractNumId="3" w15:restartNumberingAfterBreak="0">
+    <w:nsid w:val="415066BB"/>
+    <w:multiLevelType w:val="hybridMultilevel"/>
+    <w:tmpl w:val="2304B346"/>
+    <w:lvl w:ilvl="0" w:tplc="0409000F">
+      <w:start w:val="1"/>
+      <w:numFmt w:val="decimal"/>
+      <w:lvlText w:val="%1."/>
+      <w:lvlJc w:val="left"/>
+      <w:pPr>
+        <w:ind w:left="720" w:hanging="360"/>
+      </w:pPr>
+      <w:rPr>
+        <w:rFonts w:hint="default"/>
+      </w:rPr>
+    </w:lvl>
+    <w:lvl w:ilvl="1" w:tplc="04090019">
+      <w:start w:val="1"/>
+      <w:numFmt w:val="lowerLetter"/>
+      <w:lvlText w:val="%2."/>
+      <w:lvlJc w:val="left"/>
+      <w:pPr>
+        <w:ind w:left="1440" w:hanging="360"/>
+      </w:pPr>
+    </w:lvl>
+    <w:lvl w:ilvl="2" w:tplc="0409001B">
+      <w:start w:val="1"/>
+      <w:numFmt w:val="lowerRoman"/>
+      <w:lvlText w:val="%3."/>
+      <w:lvlJc w:val="right"/>
+      <w:pPr>
+        <w:ind w:left="2160" w:hanging="180"/>
+      </w:pPr>
+    </w:lvl>
+    <w:lvl w:ilvl="3" w:tplc="0409000F" w:tentative="1">
+      <w:start w:val="1"/>
+      <w:numFmt w:val="decimal"/>
+      <w:lvlText w:val="%4."/>
+      <w:lvlJc w:val="left"/>
+      <w:pPr>
+        <w:ind w:left="2880" w:hanging="360"/>
+      </w:pPr>
+    </w:lvl>
+    <w:lvl w:ilvl="4" w:tplc="04090019" w:tentative="1">
+      <w:start w:val="1"/>
+      <w:numFmt w:val="lowerLetter"/>
+      <w:lvlText w:val="%5."/>
+      <w:lvlJc w:val="left"/>
+      <w:pPr>
+        <w:ind w:left="3600" w:hanging="360"/>
+      </w:pPr>
+    </w:lvl>
+    <w:lvl w:ilvl="5" w:tplc="0409001B" w:tentative="1">
+      <w:start w:val="1"/>
+      <w:numFmt w:val="lowerRoman"/>
+      <w:lvlText w:val="%6."/>
+      <w:lvlJc w:val="right"/>
+      <w:pPr>
+        <w:ind w:left="4320" w:hanging="180"/>
+      </w:pPr>
+    </w:lvl>
+    <w:lvl w:ilvl="6" w:tplc="0409000F" w:tentative="1">
+      <w:start w:val="1"/>
+      <w:numFmt w:val="decimal"/>
+      <w:lvlText w:val="%7."/>
+      <w:lvlJc w:val="left"/>
+      <w:pPr>
+        <w:ind w:left="5040" w:hanging="360"/>
+      </w:pPr>
+    </w:lvl>
+    <w:lvl w:ilvl="7" w:tplc="04090019" w:tentative="1">
+      <w:start w:val="1"/>
+      <w:numFmt w:val="lowerLetter"/>
+      <w:lvlText w:val="%8."/>
+      <w:lvlJc w:val="left"/>
+      <w:pPr>
+        <w:ind w:left="5760" w:hanging="360"/>
+      </w:pPr>
+    </w:lvl>
+    <w:lvl w:ilvl="8" w:tplc="0409001B" w:tentative="1">
+      <w:start w:val="1"/>
+      <w:numFmt w:val="lowerRoman"/>
+      <w:lvlText w:val="%9."/>
+      <w:lvlJc w:val="right"/>
+      <w:pPr>
+        <w:ind w:left="6480" w:hanging="180"/>
+      </w:pPr>
+    </w:lvl>
+  </w:abstractNum>
+  <w:abstractNum w:abstractNumId="4" w15:restartNumberingAfterBreak="0">
+    <w:nsid w:val="4F693DCC"/>
+    <w:multiLevelType w:val="hybridMultilevel"/>
+    <w:tmpl w:val="1F3A51CA"/>
+    <w:lvl w:ilvl="0" w:tplc="0409000F">
+      <w:start w:val="1"/>
+      <w:numFmt w:val="decimal"/>
+      <w:lvlText w:val="%1."/>
+      <w:lvlJc w:val="left"/>
+      <w:pPr>
+        <w:ind w:left="720" w:hanging="360"/>
+      </w:pPr>
+      <w:rPr>
+        <w:rFonts w:hint="default"/>
+      </w:rPr>
+    </w:lvl>
+    <w:lvl w:ilvl="1" w:tplc="04090019" w:tentative="1">
+      <w:start w:val="1"/>
+      <w:numFmt w:val="lowerLetter"/>
+      <w:lvlText w:val="%2."/>
+      <w:lvlJc w:val="left"/>
+      <w:pPr>
+        <w:ind w:left="1440" w:hanging="360"/>
+      </w:pPr>
+    </w:lvl>
+    <w:lvl w:ilvl="2" w:tplc="0409001B" w:tentative="1">
+      <w:start w:val="1"/>
+      <w:numFmt w:val="lowerRoman"/>
+      <w:lvlText w:val="%3."/>
+      <w:lvlJc w:val="right"/>
+      <w:pPr>
+        <w:ind w:left="2160" w:hanging="180"/>
+      </w:pPr>
+    </w:lvl>
+    <w:lvl w:ilvl="3" w:tplc="0409000F" w:tentative="1">
+      <w:start w:val="1"/>
+      <w:numFmt w:val="decimal"/>
+      <w:lvlText w:val="%4."/>
+      <w:lvlJc w:val="left"/>
+      <w:pPr>
+        <w:ind w:left="2880" w:hanging="360"/>
+      </w:pPr>
+    </w:lvl>
+    <w:lvl w:ilvl="4" w:tplc="04090019" w:tentative="1">
+      <w:start w:val="1"/>
+      <w:numFmt w:val="lowerLetter"/>
+      <w:lvlText w:val="%5."/>
+      <w:lvlJc w:val="left"/>
+      <w:pPr>
+        <w:ind w:left="3600" w:hanging="360"/>
+      </w:pPr>
+    </w:lvl>
+    <w:lvl w:ilvl="5" w:tplc="0409001B" w:tentative="1">
+      <w:start w:val="1"/>
+      <w:numFmt w:val="lowerRoman"/>
+      <w:lvlText w:val="%6."/>
+      <w:lvlJc w:val="right"/>
+      <w:pPr>
+        <w:ind w:left="4320" w:hanging="180"/>
+      </w:pPr>
+    </w:lvl>
+    <w:lvl w:ilvl="6" w:tplc="0409000F" w:tentative="1">
+      <w:start w:val="1"/>
+      <w:numFmt w:val="decimal"/>
+      <w:lvlText w:val="%7."/>
+      <w:lvlJc w:val="left"/>
+      <w:pPr>
+        <w:ind w:left="5040" w:hanging="360"/>
+      </w:pPr>
+    </w:lvl>
+    <w:lvl w:ilvl="7" w:tplc="04090019" w:tentative="1">
+      <w:start w:val="1"/>
+      <w:numFmt w:val="lowerLetter"/>
+      <w:lvlText w:val="%8."/>
+      <w:lvlJc w:val="left"/>
+      <w:pPr>
+        <w:ind w:left="5760" w:hanging="360"/>
+      </w:pPr>
+    </w:lvl>
+    <w:lvl w:ilvl="8" w:tplc="0409001B" w:tentative="1">
+      <w:start w:val="1"/>
+      <w:numFmt w:val="lowerRoman"/>
+      <w:lvlText w:val="%9."/>
+      <w:lvlJc w:val="right"/>
+      <w:pPr>
+        <w:ind w:left="6480" w:hanging="180"/>
+      </w:pPr>
+    </w:lvl>
+  </w:abstractNum>
+  <w:abstractNum w:abstractNumId="5" w15:restartNumberingAfterBreak="0">
     <w:nsid w:val="57854A18"/>
     <w:multiLevelType w:val="hybridMultilevel"/>
     <w:tmpl w:val="928EE066"/>
@@ -1030,7 +5381,7 @@
       </w:pPr>
     </w:lvl>
   </w:abstractNum>
-  <w:abstractNum w:abstractNumId="2" w15:restartNumberingAfterBreak="0">
+  <w:abstractNum w:abstractNumId="6" w15:restartNumberingAfterBreak="0">
     <w:nsid w:val="5FEA63EF"/>
     <w:multiLevelType w:val="hybridMultilevel"/>
     <w:tmpl w:val="EB36281A"/>
@@ -1142,7 +5493,7 @@
       </w:rPr>
     </w:lvl>
   </w:abstractNum>
-  <w:abstractNum w:abstractNumId="3" w15:restartNumberingAfterBreak="0">
+  <w:abstractNum w:abstractNumId="7" w15:restartNumberingAfterBreak="0">
     <w:nsid w:val="791621F9"/>
     <w:multiLevelType w:val="hybridMultilevel"/>
     <w:tmpl w:val="9B28C1D8"/>
@@ -1255,16 +5606,28 @@
     </w:lvl>
   </w:abstractNum>
   <w:num w:numId="1">
-    <w:abstractNumId w:val="2"/>
+    <w:abstractNumId w:val="6"/>
   </w:num>
   <w:num w:numId="2">
-    <w:abstractNumId w:val="3"/>
+    <w:abstractNumId w:val="7"/>
   </w:num>
   <w:num w:numId="3">
     <w:abstractNumId w:val="0"/>
   </w:num>
   <w:num w:numId="4">
+    <w:abstractNumId w:val="5"/>
+  </w:num>
+  <w:num w:numId="5">
     <w:abstractNumId w:val="1"/>
+  </w:num>
+  <w:num w:numId="6">
+    <w:abstractNumId w:val="3"/>
+  </w:num>
+  <w:num w:numId="7">
+    <w:abstractNumId w:val="4"/>
+  </w:num>
+  <w:num w:numId="8">
+    <w:abstractNumId w:val="2"/>
   </w:num>
 </w:numbering>
 </file>
@@ -1702,6 +6065,22 @@
       <w:contextualSpacing/>
     </w:pPr>
   </w:style>
+  <w:style w:type="table" w:styleId="TableGrid">
+    <w:name w:val="Table Grid"/>
+    <w:basedOn w:val="TableNormal"/>
+    <w:uiPriority w:val="39"/>
+    <w:rsid w:val="004D628C"/>
+    <w:tblPr>
+      <w:tblBorders>
+        <w:top w:val="single" w:sz="4" w:space="0" w:color="auto"/>
+        <w:left w:val="single" w:sz="4" w:space="0" w:color="auto"/>
+        <w:bottom w:val="single" w:sz="4" w:space="0" w:color="auto"/>
+        <w:right w:val="single" w:sz="4" w:space="0" w:color="auto"/>
+        <w:insideH w:val="single" w:sz="4" w:space="0" w:color="auto"/>
+        <w:insideV w:val="single" w:sz="4" w:space="0" w:color="auto"/>
+      </w:tblBorders>
+    </w:tblPr>
+  </w:style>
 </w:styles>
 </file>
 

</xml_diff>